<commit_message>
Spelling errors, added documents only in itslearning
American Cars Database Case.docx: spelling errors.
Added documents ("Præsentation ...") which was made internally on https://ucl.itslearning.com/
</commit_message>
<xml_diff>
--- a/American Cars Database Case.docx
+++ b/American Cars Database Case.docx
@@ -12,13 +12,27 @@
         <w:rPr>
           <w:lang w:val="da-DK"/>
         </w:rPr>
-        <w:t>I denne opgave vil vi s</w:t>
-      </w:r>
-      <w:r>
-        <w:rPr>
-          <w:lang w:val="da-DK"/>
-        </w:rPr>
-        <w:t>creenscrape en kilde på nettet og bruge de data vi finder til at lave en s</w:t>
+        <w:t xml:space="preserve">I denne opgave vil vi </w:t>
+      </w:r>
+      <w:proofErr w:type="spellStart"/>
+      <w:r>
+        <w:rPr>
+          <w:lang w:val="da-DK"/>
+        </w:rPr>
+        <w:t>s</w:t>
+      </w:r>
+      <w:r>
+        <w:rPr>
+          <w:lang w:val="da-DK"/>
+        </w:rPr>
+        <w:t>creenscrape</w:t>
+      </w:r>
+      <w:proofErr w:type="spellEnd"/>
+      <w:r>
+        <w:rPr>
+          <w:lang w:val="da-DK"/>
+        </w:rPr>
+        <w:t xml:space="preserve"> en kilde på nettet og bruge de data vi finder til at lave en s</w:t>
       </w:r>
       <w:r>
         <w:rPr>
@@ -32,6 +46,8 @@
         </w:rPr>
         <w:t xml:space="preserve">rie </w:t>
       </w:r>
+      <w:bookmarkStart w:id="0" w:name="_GoBack"/>
+      <w:bookmarkEnd w:id="0"/>
       <w:r>
         <w:rPr>
           <w:lang w:val="da-DK"/>
@@ -42,7 +58,7 @@
         <w:rPr>
           <w:lang w:val="da-DK"/>
         </w:rPr>
-        <w:t>atabaser, der i trin vil behandle de oplysninger vi har fundet. De enkelte trin i opgaven kan springes over, hvis teknikken volder dig kvaler er, er der i filer og beskrivelser der  kan bringe dig videre.</w:t>
+        <w:t>atabaser, der i trin vil behandle de oplysninger vi har fundet. De enkelte trin i opgaven kan springes over, hvis teknikken volder dig kvaler er, er der i filer og beskrivelser der kan bringe dig videre.</w:t>
       </w:r>
     </w:p>
     <w:p>
@@ -130,6 +146,7 @@
           <w:lang w:val="en-US"/>
         </w:rPr>
       </w:pPr>
+      <w:proofErr w:type="spellStart"/>
       <w:r>
         <w:rPr>
           <w:lang w:val="en-US"/>
@@ -140,18 +157,34 @@
         <w:rPr>
           <w:lang w:val="en-US"/>
         </w:rPr>
-        <w:t xml:space="preserve">rogrammering: PHP </w:t>
-      </w:r>
+        <w:t>rogrammering</w:t>
+      </w:r>
+      <w:proofErr w:type="spellEnd"/>
       <w:r>
         <w:rPr>
           <w:lang w:val="en-US"/>
         </w:rPr>
-        <w:t xml:space="preserve">til </w:t>
-      </w:r>
+        <w:t xml:space="preserve">: PHP </w:t>
+      </w:r>
+      <w:proofErr w:type="spellStart"/>
       <w:r>
         <w:rPr>
           <w:lang w:val="en-US"/>
         </w:rPr>
+        <w:t>til</w:t>
+      </w:r>
+      <w:proofErr w:type="spellEnd"/>
+      <w:r>
+        <w:rPr>
+          <w:lang w:val="en-US"/>
+        </w:rPr>
+        <w:t xml:space="preserve"> </w:t>
+      </w:r>
+      <w:proofErr w:type="spellStart"/>
+      <w:r>
+        <w:rPr>
+          <w:lang w:val="en-US"/>
+        </w:rPr>
         <w:t>s</w:t>
       </w:r>
       <w:r>
@@ -160,6 +193,7 @@
         </w:rPr>
         <w:t>creenscraping</w:t>
       </w:r>
+      <w:proofErr w:type="spellEnd"/>
       <w:r>
         <w:rPr>
           <w:lang w:val="en-US"/>
@@ -178,11 +212,31 @@
           <w:lang w:val="da-DK"/>
         </w:rPr>
       </w:pPr>
-      <w:r>
-        <w:rPr>
-          <w:lang w:val="da-DK"/>
-        </w:rPr>
-        <w:t>Screescraping teknologier i PHP</w:t>
+      <w:proofErr w:type="spellStart"/>
+      <w:r>
+        <w:rPr>
+          <w:lang w:val="da-DK"/>
+        </w:rPr>
+        <w:t>Scree</w:t>
+      </w:r>
+      <w:r>
+        <w:rPr>
+          <w:lang w:val="da-DK"/>
+        </w:rPr>
+        <w:t>n</w:t>
+      </w:r>
+      <w:r>
+        <w:rPr>
+          <w:lang w:val="da-DK"/>
+        </w:rPr>
+        <w:t>scraping</w:t>
+      </w:r>
+      <w:proofErr w:type="spellEnd"/>
+      <w:r>
+        <w:rPr>
+          <w:lang w:val="da-DK"/>
+        </w:rPr>
+        <w:t xml:space="preserve"> teknologier i PHP</w:t>
       </w:r>
     </w:p>
     <w:p>
@@ -218,7 +272,35 @@
         <w:rPr>
           <w:lang w:val="da-DK"/>
         </w:rPr>
-        <w:t>Funktionel programmering – no sideeffects.</w:t>
+        <w:t xml:space="preserve">Funktionel programmering – </w:t>
+      </w:r>
+      <w:proofErr w:type="spellStart"/>
+      <w:r>
+        <w:rPr>
+          <w:lang w:val="da-DK"/>
+        </w:rPr>
+        <w:t>no</w:t>
+      </w:r>
+      <w:proofErr w:type="spellEnd"/>
+      <w:r>
+        <w:rPr>
+          <w:lang w:val="da-DK"/>
+        </w:rPr>
+        <w:t xml:space="preserve"> </w:t>
+      </w:r>
+      <w:proofErr w:type="spellStart"/>
+      <w:r>
+        <w:rPr>
+          <w:lang w:val="da-DK"/>
+        </w:rPr>
+        <w:t>sideeffects</w:t>
+      </w:r>
+      <w:proofErr w:type="spellEnd"/>
+      <w:r>
+        <w:rPr>
+          <w:lang w:val="da-DK"/>
+        </w:rPr>
+        <w:t>.</w:t>
       </w:r>
     </w:p>
     <w:p>
@@ -236,7 +318,21 @@
         <w:rPr>
           <w:lang w:val="da-DK"/>
         </w:rPr>
-        <w:t>Etablering af staging databaser</w:t>
+        <w:t xml:space="preserve">Etablering af </w:t>
+      </w:r>
+      <w:proofErr w:type="spellStart"/>
+      <w:r>
+        <w:rPr>
+          <w:lang w:val="da-DK"/>
+        </w:rPr>
+        <w:t>staging</w:t>
+      </w:r>
+      <w:proofErr w:type="spellEnd"/>
+      <w:r>
+        <w:rPr>
+          <w:lang w:val="da-DK"/>
+        </w:rPr>
+        <w:t xml:space="preserve"> databaser</w:t>
       </w:r>
     </w:p>
     <w:p>
@@ -272,7 +368,23 @@
         <w:rPr>
           <w:lang w:val="da-DK"/>
         </w:rPr>
-        <w:t>Datatype og type konvertering,Completeness.</w:t>
+        <w:t xml:space="preserve">Datatype og type </w:t>
+      </w:r>
+      <w:proofErr w:type="spellStart"/>
+      <w:proofErr w:type="gramStart"/>
+      <w:r>
+        <w:rPr>
+          <w:lang w:val="da-DK"/>
+        </w:rPr>
+        <w:t>konvertering,Completeness</w:t>
+      </w:r>
+      <w:proofErr w:type="spellEnd"/>
+      <w:proofErr w:type="gramEnd"/>
+      <w:r>
+        <w:rPr>
+          <w:lang w:val="da-DK"/>
+        </w:rPr>
+        <w:t>.</w:t>
       </w:r>
     </w:p>
     <w:p>
@@ -290,7 +402,21 @@
         <w:rPr>
           <w:lang w:val="da-DK"/>
         </w:rPr>
-        <w:t>Historik og batches.</w:t>
+        <w:t xml:space="preserve">Historik og </w:t>
+      </w:r>
+      <w:proofErr w:type="spellStart"/>
+      <w:r>
+        <w:rPr>
+          <w:lang w:val="da-DK"/>
+        </w:rPr>
+        <w:t>batches</w:t>
+      </w:r>
+      <w:proofErr w:type="spellEnd"/>
+      <w:r>
+        <w:rPr>
+          <w:lang w:val="da-DK"/>
+        </w:rPr>
+        <w:t>.</w:t>
       </w:r>
     </w:p>
     <w:p>
@@ -364,11 +490,19 @@
           <w:lang w:val="da-DK"/>
         </w:rPr>
       </w:pPr>
-      <w:r>
-        <w:rPr>
-          <w:lang w:val="da-DK"/>
-        </w:rPr>
-        <w:t>DDL,DQL,DML</w:t>
+      <w:proofErr w:type="gramStart"/>
+      <w:r>
+        <w:rPr>
+          <w:lang w:val="da-DK"/>
+        </w:rPr>
+        <w:t>DDL,DQL</w:t>
+      </w:r>
+      <w:proofErr w:type="gramEnd"/>
+      <w:r>
+        <w:rPr>
+          <w:lang w:val="da-DK"/>
+        </w:rPr>
+        <w:t>,DML</w:t>
       </w:r>
     </w:p>
     <w:p>
@@ -383,7 +517,23 @@
           <w:u w:val="single"/>
           <w:lang w:val="da-DK"/>
         </w:rPr>
-        <w:t>Målet er at lande vores screenscraping data i en RDBMS</w:t>
+        <w:t xml:space="preserve">Målet er at lande vores </w:t>
+      </w:r>
+      <w:proofErr w:type="spellStart"/>
+      <w:r>
+        <w:rPr>
+          <w:u w:val="single"/>
+          <w:lang w:val="da-DK"/>
+        </w:rPr>
+        <w:t>screenscraping</w:t>
+      </w:r>
+      <w:proofErr w:type="spellEnd"/>
+      <w:r>
+        <w:rPr>
+          <w:u w:val="single"/>
+          <w:lang w:val="da-DK"/>
+        </w:rPr>
+        <w:t xml:space="preserve"> data i en RDBMS</w:t>
       </w:r>
     </w:p>
     <w:p>
@@ -402,7 +552,27 @@
           <w:u w:val="single"/>
           <w:lang w:val="da-DK"/>
         </w:rPr>
-        <w:t xml:space="preserve">Opgaven kan i sin helhed løses individuelt, i gruppe, eller som en øvelse i pair-programming. </w:t>
+        <w:t>Opgaven kan i sin helhed løses individuelt, i gruppe, eller som en øvelse i pair-</w:t>
+      </w:r>
+      <w:proofErr w:type="spellStart"/>
+      <w:r>
+        <w:rPr>
+          <w:b/>
+          <w:bCs/>
+          <w:u w:val="single"/>
+          <w:lang w:val="da-DK"/>
+        </w:rPr>
+        <w:t>programming</w:t>
+      </w:r>
+      <w:proofErr w:type="spellEnd"/>
+      <w:r>
+        <w:rPr>
+          <w:b/>
+          <w:bCs/>
+          <w:u w:val="single"/>
+          <w:lang w:val="da-DK"/>
+        </w:rPr>
+        <w:t xml:space="preserve">. </w:t>
       </w:r>
     </w:p>
     <w:p>
@@ -437,7 +607,35 @@
         <w:rPr>
           <w:lang w:val="da-DK"/>
         </w:rPr>
-        <w:t>Der hører to git repositorier til dette oplæg</w:t>
+        <w:t xml:space="preserve">Der hører to </w:t>
+      </w:r>
+      <w:proofErr w:type="spellStart"/>
+      <w:r>
+        <w:rPr>
+          <w:lang w:val="da-DK"/>
+        </w:rPr>
+        <w:t>git</w:t>
+      </w:r>
+      <w:proofErr w:type="spellEnd"/>
+      <w:r>
+        <w:rPr>
+          <w:lang w:val="da-DK"/>
+        </w:rPr>
+        <w:t xml:space="preserve"> </w:t>
+      </w:r>
+      <w:proofErr w:type="spellStart"/>
+      <w:r>
+        <w:rPr>
+          <w:lang w:val="da-DK"/>
+        </w:rPr>
+        <w:t>repositorier</w:t>
+      </w:r>
+      <w:proofErr w:type="spellEnd"/>
+      <w:r>
+        <w:rPr>
+          <w:lang w:val="da-DK"/>
+        </w:rPr>
+        <w:t xml:space="preserve"> til dette oplæg</w:t>
       </w:r>
     </w:p>
     <w:p>
@@ -1238,7 +1436,7 @@
                 <w:noProof/>
                 <w:webHidden/>
               </w:rPr>
-              <w:t>10</w:t>
+              <w:t>11</w:t>
             </w:r>
             <w:r>
               <w:rPr>
@@ -1380,7 +1578,7 @@
                 <w:noProof/>
                 <w:webHidden/>
               </w:rPr>
-              <w:t>13</w:t>
+              <w:t>14</w:t>
             </w:r>
             <w:r>
               <w:rPr>
@@ -1427,15 +1625,29 @@
           <w:lang w:val="da-DK"/>
         </w:rPr>
       </w:pPr>
-      <w:bookmarkStart w:id="0" w:name="_Toc101136938"/>
+      <w:bookmarkStart w:id="1" w:name="_Toc101136938"/>
       <w:r>
         <w:rPr>
           <w:lang w:val="da-DK"/>
         </w:rPr>
         <w:lastRenderedPageBreak/>
-        <w:t>Programmering: PHP til screenscraping.</w:t>
-      </w:r>
-      <w:bookmarkEnd w:id="0"/>
+        <w:t xml:space="preserve">Programmering: PHP til </w:t>
+      </w:r>
+      <w:proofErr w:type="spellStart"/>
+      <w:r>
+        <w:rPr>
+          <w:lang w:val="da-DK"/>
+        </w:rPr>
+        <w:t>screenscraping</w:t>
+      </w:r>
+      <w:proofErr w:type="spellEnd"/>
+      <w:r>
+        <w:rPr>
+          <w:lang w:val="da-DK"/>
+        </w:rPr>
+        <w:t>.</w:t>
+      </w:r>
+      <w:bookmarkEnd w:id="1"/>
     </w:p>
     <w:p>
       <w:pPr>
@@ -1443,11 +1655,45 @@
           <w:lang w:val="da-DK"/>
         </w:rPr>
       </w:pPr>
-      <w:r>
-        <w:rPr>
-          <w:lang w:val="da-DK"/>
-        </w:rPr>
-        <w:t xml:space="preserve">Sceenscraping er noget hvor PHP altid har skinnet! Specifikt til den disciplin har der længe eksisteret frameworks i PHP, som man i en Windows virksomhed måtte kigge langt efter. Vi ser på en interssant artikel der beskæftiger sig med at afprøve der forskellige teknologier. </w:t>
+      <w:proofErr w:type="spellStart"/>
+      <w:r>
+        <w:rPr>
+          <w:lang w:val="da-DK"/>
+        </w:rPr>
+        <w:t>Sceenscraping</w:t>
+      </w:r>
+      <w:proofErr w:type="spellEnd"/>
+      <w:r>
+        <w:rPr>
+          <w:lang w:val="da-DK"/>
+        </w:rPr>
+        <w:t xml:space="preserve"> er noget hvor PHP altid har skinnet! Specifikt til den disciplin har der længe eksisteret </w:t>
+      </w:r>
+      <w:proofErr w:type="spellStart"/>
+      <w:r>
+        <w:rPr>
+          <w:lang w:val="da-DK"/>
+        </w:rPr>
+        <w:t>frameworks</w:t>
+      </w:r>
+      <w:proofErr w:type="spellEnd"/>
+      <w:r>
+        <w:rPr>
+          <w:lang w:val="da-DK"/>
+        </w:rPr>
+        <w:t xml:space="preserve"> i PHP, som man i en Windows virksomhed måtte kigge langt efter. Vi ser på en inter</w:t>
+      </w:r>
+      <w:r>
+        <w:rPr>
+          <w:lang w:val="da-DK"/>
+        </w:rPr>
+        <w:t>e</w:t>
+      </w:r>
+      <w:r>
+        <w:rPr>
+          <w:lang w:val="da-DK"/>
+        </w:rPr>
+        <w:t xml:space="preserve">ssant artikel der beskæftiger sig med at afprøve der forskellige teknologier. </w:t>
       </w:r>
     </w:p>
     <w:p>
@@ -1494,7 +1740,21 @@
         <w:rPr>
           <w:lang w:val="da-DK"/>
         </w:rPr>
-        <w:t>Men husk, at hvis der er forudsætninger som frameworks, så skal de også installeres for at download koden fungerer. Enkelte kræver installation af filer på</w:t>
+        <w:t xml:space="preserve">Men husk, at hvis der er forudsætninger som </w:t>
+      </w:r>
+      <w:proofErr w:type="spellStart"/>
+      <w:r>
+        <w:rPr>
+          <w:lang w:val="da-DK"/>
+        </w:rPr>
+        <w:t>frameworks</w:t>
+      </w:r>
+      <w:proofErr w:type="spellEnd"/>
+      <w:r>
+        <w:rPr>
+          <w:lang w:val="da-DK"/>
+        </w:rPr>
+        <w:t>, så skal de også installeres for at download koden fungerer. Enkelte kræver installation af filer på</w:t>
       </w:r>
       <w:r>
         <w:rPr>
@@ -1519,19 +1779,109 @@
         <w:rPr>
           <w:lang w:val="da-DK"/>
         </w:rPr>
-        <w:t>Når du installerer et framework, installerer du oftest kun filer i den mappe hvorfra du eksekverer. Der dannes en mappe: ’vendor’. I ’vendor’ mappen ser du mapper og kildekode, som det blev hentet/opdateret sidste gang kommandoen ’</w:t>
-      </w:r>
-      <w:r>
-        <w:rPr>
-          <w:lang w:val="da-DK"/>
-        </w:rPr>
-        <w:t>composer require</w:t>
-      </w:r>
-      <w:r>
-        <w:rPr>
-          <w:lang w:val="da-DK"/>
-        </w:rPr>
-        <w:t xml:space="preserve"> &lt;framework&gt;’ blev kørt fra roden af webprojektet. Kræver disse framework installation af filer på operativsystemet, skal man være meget grundig med at registrere afhængigheden. Oplysninger af denne art er design dokumentatiom, og skal bruges hver gang en ny server i et givent miljø skal konfigureres.</w:t>
+        <w:t xml:space="preserve">Når du installerer et </w:t>
+      </w:r>
+      <w:proofErr w:type="spellStart"/>
+      <w:r>
+        <w:rPr>
+          <w:lang w:val="da-DK"/>
+        </w:rPr>
+        <w:t>framework</w:t>
+      </w:r>
+      <w:proofErr w:type="spellEnd"/>
+      <w:r>
+        <w:rPr>
+          <w:lang w:val="da-DK"/>
+        </w:rPr>
+        <w:t>, installerer du oftest kun filer i den mappe hvorfra du eksekverer. Der dannes en mappe: ’</w:t>
+      </w:r>
+      <w:proofErr w:type="spellStart"/>
+      <w:r>
+        <w:rPr>
+          <w:lang w:val="da-DK"/>
+        </w:rPr>
+        <w:t>vendor</w:t>
+      </w:r>
+      <w:proofErr w:type="spellEnd"/>
+      <w:r>
+        <w:rPr>
+          <w:lang w:val="da-DK"/>
+        </w:rPr>
+        <w:t>’. I ’</w:t>
+      </w:r>
+      <w:proofErr w:type="spellStart"/>
+      <w:r>
+        <w:rPr>
+          <w:lang w:val="da-DK"/>
+        </w:rPr>
+        <w:t>vendor</w:t>
+      </w:r>
+      <w:proofErr w:type="spellEnd"/>
+      <w:r>
+        <w:rPr>
+          <w:lang w:val="da-DK"/>
+        </w:rPr>
+        <w:t>’ mappen ser du mapper og kildekode, som det blev hentet/opdateret sidste gang kommandoen ’</w:t>
+      </w:r>
+      <w:r>
+        <w:rPr>
+          <w:lang w:val="da-DK"/>
+        </w:rPr>
+        <w:t xml:space="preserve">composer </w:t>
+      </w:r>
+      <w:proofErr w:type="spellStart"/>
+      <w:r>
+        <w:rPr>
+          <w:lang w:val="da-DK"/>
+        </w:rPr>
+        <w:t>require</w:t>
+      </w:r>
+      <w:proofErr w:type="spellEnd"/>
+      <w:r>
+        <w:rPr>
+          <w:lang w:val="da-DK"/>
+        </w:rPr>
+        <w:t xml:space="preserve"> &lt;</w:t>
+      </w:r>
+      <w:proofErr w:type="spellStart"/>
+      <w:r>
+        <w:rPr>
+          <w:lang w:val="da-DK"/>
+        </w:rPr>
+        <w:t>framework</w:t>
+      </w:r>
+      <w:proofErr w:type="spellEnd"/>
+      <w:r>
+        <w:rPr>
+          <w:lang w:val="da-DK"/>
+        </w:rPr>
+        <w:t xml:space="preserve">&gt;’ blev kørt fra roden af webprojektet. Kræver disse </w:t>
+      </w:r>
+      <w:proofErr w:type="spellStart"/>
+      <w:r>
+        <w:rPr>
+          <w:lang w:val="da-DK"/>
+        </w:rPr>
+        <w:t>framework</w:t>
+      </w:r>
+      <w:proofErr w:type="spellEnd"/>
+      <w:r>
+        <w:rPr>
+          <w:lang w:val="da-DK"/>
+        </w:rPr>
+        <w:t xml:space="preserve"> installation af filer på operativsystemet, skal man være meget grundig med at registrere afhængigheden. Oplysninger af denne art er design dokumentatio</w:t>
+      </w:r>
+      <w:r>
+        <w:rPr>
+          <w:lang w:val="da-DK"/>
+        </w:rPr>
+        <w:t>n</w:t>
+      </w:r>
+      <w:r>
+        <w:rPr>
+          <w:lang w:val="da-DK"/>
+        </w:rPr>
+        <w:t>, og skal bruges hver gang en ny server i et givent miljø skal konfigureres.</w:t>
       </w:r>
     </w:p>
     <w:p>
@@ -1541,14 +1891,28 @@
           <w:lang w:val="da-DK"/>
         </w:rPr>
       </w:pPr>
-      <w:bookmarkStart w:id="1" w:name="_Toc101136939"/>
-      <w:r>
-        <w:rPr>
-          <w:lang w:val="da-DK"/>
-        </w:rPr>
-        <w:t>Etablering af staging databaser</w:t>
-      </w:r>
-      <w:bookmarkEnd w:id="1"/>
+      <w:bookmarkStart w:id="2" w:name="_Toc101136939"/>
+      <w:r>
+        <w:rPr>
+          <w:lang w:val="da-DK"/>
+        </w:rPr>
+        <w:t xml:space="preserve">Etablering af </w:t>
+      </w:r>
+      <w:proofErr w:type="spellStart"/>
+      <w:r>
+        <w:rPr>
+          <w:lang w:val="da-DK"/>
+        </w:rPr>
+        <w:t>staging</w:t>
+      </w:r>
+      <w:proofErr w:type="spellEnd"/>
+      <w:r>
+        <w:rPr>
+          <w:lang w:val="da-DK"/>
+        </w:rPr>
+        <w:t xml:space="preserve"> databaser</w:t>
+      </w:r>
+      <w:bookmarkEnd w:id="2"/>
     </w:p>
     <w:p>
       <w:pPr>
@@ -1560,7 +1924,35 @@
         <w:rPr>
           <w:lang w:val="da-DK"/>
         </w:rPr>
-        <w:t xml:space="preserve">Vi skal have importeret vores udtræk. I første omgang handler det om at få alle kollonner og alle rækker med. Vi importerer til en tabel vi vil kalde noget med ’ext’, så ved vi at dette er vores ’Extraction’ database. </w:t>
+        <w:t>Vi skal have importeret vores udtræk. I første omgang handler det om at få alle kolonner og alle rækker med. Vi importerer til en tabel vi vil kalde noget med ’</w:t>
+      </w:r>
+      <w:proofErr w:type="spellStart"/>
+      <w:r>
+        <w:rPr>
+          <w:lang w:val="da-DK"/>
+        </w:rPr>
+        <w:t>ext</w:t>
+      </w:r>
+      <w:proofErr w:type="spellEnd"/>
+      <w:r>
+        <w:rPr>
+          <w:lang w:val="da-DK"/>
+        </w:rPr>
+        <w:t>’, så ved vi at dette er vores ’</w:t>
+      </w:r>
+      <w:proofErr w:type="spellStart"/>
+      <w:r>
+        <w:rPr>
+          <w:lang w:val="da-DK"/>
+        </w:rPr>
+        <w:t>Extraction</w:t>
+      </w:r>
+      <w:proofErr w:type="spellEnd"/>
+      <w:r>
+        <w:rPr>
+          <w:lang w:val="da-DK"/>
+        </w:rPr>
+        <w:t xml:space="preserve">’ database. </w:t>
       </w:r>
       <w:r>
         <w:rPr>
@@ -1578,7 +1970,33 @@
         <w:rPr>
           <w:lang w:val="da-DK"/>
         </w:rPr>
-        <w:t>verdimensioneret string type, fordi vi kompromil</w:t>
+        <w:t xml:space="preserve">verdimensioneret </w:t>
+      </w:r>
+      <w:proofErr w:type="spellStart"/>
+      <w:r>
+        <w:rPr>
+          <w:lang w:val="da-DK"/>
+        </w:rPr>
+        <w:t>string</w:t>
+      </w:r>
+      <w:proofErr w:type="spellEnd"/>
+      <w:r>
+        <w:rPr>
+          <w:lang w:val="da-DK"/>
+        </w:rPr>
+        <w:t xml:space="preserve"> type, fordi vi kompromi</w:t>
+      </w:r>
+      <w:r>
+        <w:rPr>
+          <w:lang w:val="da-DK"/>
+        </w:rPr>
+        <w:t>s</w:t>
+      </w:r>
+      <w:r>
+        <w:rPr>
+          <w:lang w:val="da-DK"/>
+        </w:rPr>
+        <w:t>l</w:t>
       </w:r>
       <w:r>
         <w:rPr>
@@ -1615,7 +2033,21 @@
         <w:rPr>
           <w:lang w:val="da-DK"/>
         </w:rPr>
-        <w:t xml:space="preserve"> det hele som strings. </w:t>
+        <w:t xml:space="preserve"> det hele som </w:t>
+      </w:r>
+      <w:proofErr w:type="spellStart"/>
+      <w:r>
+        <w:rPr>
+          <w:lang w:val="da-DK"/>
+        </w:rPr>
+        <w:t>strings</w:t>
+      </w:r>
+      <w:proofErr w:type="spellEnd"/>
+      <w:r>
+        <w:rPr>
+          <w:lang w:val="da-DK"/>
+        </w:rPr>
+        <w:t xml:space="preserve">. </w:t>
       </w:r>
     </w:p>
     <w:p>
@@ -1681,8 +2113,28 @@
         <w:rPr>
           <w:lang w:val="da-DK"/>
         </w:rPr>
-        <w:t>Om der er behov for datatranform</w:t>
-      </w:r>
+        <w:t xml:space="preserve">Om der er behov for </w:t>
+      </w:r>
+      <w:proofErr w:type="spellStart"/>
+      <w:r>
+        <w:rPr>
+          <w:lang w:val="da-DK"/>
+        </w:rPr>
+        <w:t>datatran</w:t>
+      </w:r>
+      <w:r>
+        <w:rPr>
+          <w:lang w:val="da-DK"/>
+        </w:rPr>
+        <w:t>s</w:t>
+      </w:r>
+      <w:r>
+        <w:rPr>
+          <w:lang w:val="da-DK"/>
+        </w:rPr>
+        <w:t>form</w:t>
+      </w:r>
+      <w:proofErr w:type="spellEnd"/>
     </w:p>
     <w:p>
       <w:pPr>
@@ -1755,7 +2207,63 @@
         <w:rPr>
           <w:lang w:val="da-DK"/>
         </w:rPr>
-        <w:t>Database objekterne vi arbejder med i det videre forløb er views og stored procedures, i en replika af arbejdsgangen i et BI udviklingsflow h</w:t>
+        <w:t xml:space="preserve">Database objekterne vi arbejder med i det videre forløb er </w:t>
+      </w:r>
+      <w:proofErr w:type="spellStart"/>
+      <w:r>
+        <w:rPr>
+          <w:lang w:val="da-DK"/>
+        </w:rPr>
+        <w:t>views</w:t>
+      </w:r>
+      <w:proofErr w:type="spellEnd"/>
+      <w:r>
+        <w:rPr>
+          <w:lang w:val="da-DK"/>
+        </w:rPr>
+        <w:t xml:space="preserve"> og </w:t>
+      </w:r>
+      <w:proofErr w:type="spellStart"/>
+      <w:r>
+        <w:rPr>
+          <w:lang w:val="da-DK"/>
+        </w:rPr>
+        <w:t>stored</w:t>
+      </w:r>
+      <w:proofErr w:type="spellEnd"/>
+      <w:r>
+        <w:rPr>
+          <w:lang w:val="da-DK"/>
+        </w:rPr>
+        <w:t xml:space="preserve"> procedures, i en </w:t>
+      </w:r>
+      <w:proofErr w:type="spellStart"/>
+      <w:r>
+        <w:rPr>
+          <w:lang w:val="da-DK"/>
+        </w:rPr>
+        <w:t>replika</w:t>
+      </w:r>
+      <w:proofErr w:type="spellEnd"/>
+      <w:r>
+        <w:rPr>
+          <w:lang w:val="da-DK"/>
+        </w:rPr>
+        <w:t xml:space="preserve"> af arbejdsgangen i et BI </w:t>
+      </w:r>
+      <w:proofErr w:type="spellStart"/>
+      <w:r>
+        <w:rPr>
+          <w:lang w:val="da-DK"/>
+        </w:rPr>
+        <w:t>udviklingsflow</w:t>
+      </w:r>
+      <w:proofErr w:type="spellEnd"/>
+      <w:r>
+        <w:rPr>
+          <w:lang w:val="da-DK"/>
+        </w:rPr>
+        <w:t xml:space="preserve"> h</w:t>
       </w:r>
       <w:r>
         <w:rPr>
@@ -1769,17 +2277,33 @@
         </w:rPr>
         <w:t xml:space="preserve">or vi arbejder med </w:t>
       </w:r>
+      <w:proofErr w:type="spellStart"/>
       <w:r>
         <w:rPr>
           <w:lang w:val="da-DK"/>
         </w:rPr>
         <w:t>rådata</w:t>
       </w:r>
-      <w:r>
-        <w:rPr>
-          <w:lang w:val="da-DK"/>
-        </w:rPr>
-        <w:t>. Fra en ’cars_template’ database gen</w:t>
+      <w:proofErr w:type="spellEnd"/>
+      <w:r>
+        <w:rPr>
+          <w:lang w:val="da-DK"/>
+        </w:rPr>
+        <w:t>. Fra en ’</w:t>
+      </w:r>
+      <w:proofErr w:type="spellStart"/>
+      <w:r>
+        <w:rPr>
+          <w:lang w:val="da-DK"/>
+        </w:rPr>
+        <w:t>cars_template</w:t>
+      </w:r>
+      <w:proofErr w:type="spellEnd"/>
+      <w:r>
+        <w:rPr>
+          <w:lang w:val="da-DK"/>
+        </w:rPr>
+        <w:t>’ database gen</w:t>
       </w:r>
       <w:r>
         <w:rPr>
@@ -1791,7 +2315,37 @@
         <w:rPr>
           <w:lang w:val="da-DK"/>
         </w:rPr>
-        <w:t>rerer vi de nødvendige database objekter, der skal realisere en extract,  transform, load proces så data lander i vores dat (for data) tabel.</w:t>
+        <w:t xml:space="preserve">rerer vi de nødvendige database objekter, der skal realisere en </w:t>
+      </w:r>
+      <w:proofErr w:type="spellStart"/>
+      <w:proofErr w:type="gramStart"/>
+      <w:r>
+        <w:rPr>
+          <w:lang w:val="da-DK"/>
+        </w:rPr>
+        <w:t>extract</w:t>
+      </w:r>
+      <w:proofErr w:type="spellEnd"/>
+      <w:r>
+        <w:rPr>
+          <w:lang w:val="da-DK"/>
+        </w:rPr>
+        <w:t xml:space="preserve">,  </w:t>
+      </w:r>
+      <w:proofErr w:type="spellStart"/>
+      <w:r>
+        <w:rPr>
+          <w:lang w:val="da-DK"/>
+        </w:rPr>
+        <w:t>transform</w:t>
+      </w:r>
+      <w:proofErr w:type="spellEnd"/>
+      <w:proofErr w:type="gramEnd"/>
+      <w:r>
+        <w:rPr>
+          <w:lang w:val="da-DK"/>
+        </w:rPr>
+        <w:t>, load proces så data lander i vores dat (for data) tabel.</w:t>
       </w:r>
     </w:p>
     <w:p>
@@ -1804,7 +2358,21 @@
         <w:rPr>
           <w:lang w:val="da-DK"/>
         </w:rPr>
-        <w:t>I dfd di</w:t>
+        <w:t xml:space="preserve">I </w:t>
+      </w:r>
+      <w:proofErr w:type="spellStart"/>
+      <w:r>
+        <w:rPr>
+          <w:lang w:val="da-DK"/>
+        </w:rPr>
+        <w:t>dfd</w:t>
+      </w:r>
+      <w:proofErr w:type="spellEnd"/>
+      <w:r>
+        <w:rPr>
+          <w:lang w:val="da-DK"/>
+        </w:rPr>
+        <w:t xml:space="preserve"> di</w:t>
       </w:r>
       <w:r>
         <w:rPr>
@@ -1816,7 +2384,7 @@
         <w:rPr>
           <w:lang w:val="da-DK"/>
         </w:rPr>
-        <w:t xml:space="preserve">grammet er det færdige load præsentret til venstre, til højre er er udviklingsindsats. </w:t>
+        <w:t xml:space="preserve">grammet er det færdige load præsentret til venstre, til højre er udviklingsindsats. </w:t>
       </w:r>
     </w:p>
     <w:p>
@@ -1829,7 +2397,35 @@
         <w:rPr>
           <w:lang w:val="da-DK"/>
         </w:rPr>
-        <w:t xml:space="preserve">I repositoriet til denne del finder du komplet source kode, som du blot skal eksekvere mod din mysql server. </w:t>
+        <w:t xml:space="preserve">I </w:t>
+      </w:r>
+      <w:proofErr w:type="spellStart"/>
+      <w:r>
+        <w:rPr>
+          <w:lang w:val="da-DK"/>
+        </w:rPr>
+        <w:t>repositoriet</w:t>
+      </w:r>
+      <w:proofErr w:type="spellEnd"/>
+      <w:r>
+        <w:rPr>
+          <w:lang w:val="da-DK"/>
+        </w:rPr>
+        <w:t xml:space="preserve"> til denne del finder du komplet source kode, som du blot skal eksekvere mod din </w:t>
+      </w:r>
+      <w:proofErr w:type="spellStart"/>
+      <w:r>
+        <w:rPr>
+          <w:lang w:val="da-DK"/>
+        </w:rPr>
+        <w:t>mysql</w:t>
+      </w:r>
+      <w:proofErr w:type="spellEnd"/>
+      <w:r>
+        <w:rPr>
+          <w:lang w:val="da-DK"/>
+        </w:rPr>
+        <w:t xml:space="preserve"> server. </w:t>
       </w:r>
     </w:p>
     <w:p>
@@ -1860,9 +2456,9 @@
           <w:lang w:val="da-DK"/>
         </w:rPr>
       </w:pPr>
-      <w:bookmarkStart w:id="2" w:name="_Opgave:_Etablering_ad"/>
-      <w:bookmarkStart w:id="3" w:name="_Toc101136940"/>
-      <w:bookmarkEnd w:id="2"/>
+      <w:bookmarkStart w:id="3" w:name="_Opgave:_Etablering_ad"/>
+      <w:bookmarkStart w:id="4" w:name="_Toc101136940"/>
+      <w:bookmarkEnd w:id="3"/>
       <w:r>
         <w:rPr>
           <w:b/>
@@ -1895,7 +2491,7 @@
         </w:rPr>
         <w:t>MS</w:t>
       </w:r>
-      <w:bookmarkEnd w:id="3"/>
+      <w:bookmarkEnd w:id="4"/>
     </w:p>
     <w:p>
       <w:pPr>
@@ -1913,7 +2509,21 @@
         <w:rPr>
           <w:lang w:val="da-DK"/>
         </w:rPr>
-        <w:t>have data repræsenteret i en relationel database på 3. normal form,  dvs. At vi forventer en tabel som feks. ’Make’ hvor der i rækkerne står Ford, Chevrolet, Cadillac. En anden tabel der helt sikkert også springer i øjnene er Model. Men hvordan med Make, Model og motortype? Ford har vel en serie motorer</w:t>
+        <w:t xml:space="preserve">have data repræsenteret i en relationel database på 3. normal form, dvs. At vi forventer en tabel som </w:t>
+      </w:r>
+      <w:proofErr w:type="spellStart"/>
+      <w:r>
+        <w:rPr>
+          <w:lang w:val="da-DK"/>
+        </w:rPr>
+        <w:t>feks</w:t>
+      </w:r>
+      <w:proofErr w:type="spellEnd"/>
+      <w:r>
+        <w:rPr>
+          <w:lang w:val="da-DK"/>
+        </w:rPr>
+        <w:t>. ’Make’ hvor der i rækkerne står Ford, Chevrolet, Cadillac. En anden tabel der helt sikkert også springer i øjnene er Model. Men hvordan med Make, Model og motortype? Ford har vel en serie motorer</w:t>
       </w:r>
       <w:r>
         <w:rPr>
@@ -1946,21 +2556,46 @@
           <w:b/>
           <w:lang w:val="da-DK"/>
         </w:rPr>
-        <w:t>Du skal lave script(s) der kopierer data fra cars_stage.dat_ til tabeller, du også selv designer og danner, i cars_</w:t>
-      </w:r>
+        <w:t xml:space="preserve">Du skal lave script(s) der kopierer data fra cars_stage.dat_ til tabeller, du også selv designer og danner, i </w:t>
+      </w:r>
+      <w:proofErr w:type="spellStart"/>
       <w:r>
         <w:rPr>
           <w:b/>
           <w:lang w:val="da-DK"/>
         </w:rPr>
+        <w:t>cars_</w:t>
+      </w:r>
+      <w:r>
+        <w:rPr>
+          <w:b/>
+          <w:lang w:val="da-DK"/>
+        </w:rPr>
         <w:t>rdbms</w:t>
       </w:r>
+      <w:proofErr w:type="spellEnd"/>
       <w:r>
         <w:rPr>
           <w:b/>
           <w:lang w:val="da-DK"/>
         </w:rPr>
-        <w:t xml:space="preserve"> databasen. Det kan være en god ide at dele scriptsene op i en ordnet sekvens, så du trinvist opbygger din samlede query.</w:t>
+        <w:t xml:space="preserve"> databasen. Det kan være en god ide at dele scriptsene op i en ordnet sekvens, så du trinvist opbygger din samlede </w:t>
+      </w:r>
+      <w:proofErr w:type="spellStart"/>
+      <w:r>
+        <w:rPr>
+          <w:b/>
+          <w:lang w:val="da-DK"/>
+        </w:rPr>
+        <w:t>query</w:t>
+      </w:r>
+      <w:proofErr w:type="spellEnd"/>
+      <w:r>
+        <w:rPr>
+          <w:b/>
+          <w:lang w:val="da-DK"/>
+        </w:rPr>
+        <w:t>.</w:t>
       </w:r>
     </w:p>
     <w:p>
@@ -1973,7 +2608,21 @@
         <w:rPr>
           <w:lang w:val="da-DK"/>
         </w:rPr>
-        <w:t xml:space="preserve">Målet er at lande vores screenscraping data i en RDBMS med jeres forståelse af disse sammenhænge. </w:t>
+        <w:t xml:space="preserve">Målet er at lande vores </w:t>
+      </w:r>
+      <w:proofErr w:type="spellStart"/>
+      <w:r>
+        <w:rPr>
+          <w:lang w:val="da-DK"/>
+        </w:rPr>
+        <w:t>screenscraping</w:t>
+      </w:r>
+      <w:proofErr w:type="spellEnd"/>
+      <w:r>
+        <w:rPr>
+          <w:lang w:val="da-DK"/>
+        </w:rPr>
+        <w:t xml:space="preserve"> data i en RDBMS med jeres forståelse af disse sammenhænge. </w:t>
       </w:r>
     </w:p>
     <w:p>
@@ -1997,13 +2646,41 @@
         <w:rPr>
           <w:lang w:val="da-DK"/>
         </w:rPr>
-        <w:t xml:space="preserve"> og den måde de repræsenteret på. Hvilken kardianlitet ser du gælder?</w:t>
-      </w:r>
-      <w:r>
-        <w:rPr>
-          <w:lang w:val="da-DK"/>
-        </w:rPr>
-        <w:t xml:space="preserve">. </w:t>
+        <w:t xml:space="preserve"> og den måde de repræsenteret på. Hvilken </w:t>
+      </w:r>
+      <w:proofErr w:type="spellStart"/>
+      <w:r>
+        <w:rPr>
+          <w:lang w:val="da-DK"/>
+        </w:rPr>
+        <w:t>kardianlitet</w:t>
+      </w:r>
+      <w:proofErr w:type="spellEnd"/>
+      <w:r>
+        <w:rPr>
+          <w:lang w:val="da-DK"/>
+        </w:rPr>
+        <w:t xml:space="preserve"> ser du </w:t>
+      </w:r>
+      <w:proofErr w:type="gramStart"/>
+      <w:r>
+        <w:rPr>
+          <w:lang w:val="da-DK"/>
+        </w:rPr>
+        <w:t>gælder?</w:t>
+      </w:r>
+      <w:r>
+        <w:rPr>
+          <w:lang w:val="da-DK"/>
+        </w:rPr>
+        <w:t>.</w:t>
+      </w:r>
+      <w:proofErr w:type="gramEnd"/>
+      <w:r>
+        <w:rPr>
+          <w:lang w:val="da-DK"/>
+        </w:rPr>
+        <w:t xml:space="preserve"> </w:t>
       </w:r>
     </w:p>
     <w:p>
@@ -2021,7 +2698,21 @@
         <w:rPr>
           <w:lang w:val="da-DK"/>
         </w:rPr>
-        <w:t>I opgaven med at etablere rdbms skal du alene tage udgangspunkt i de data der er tilgængelige.</w:t>
+        <w:t xml:space="preserve">I opgaven med at etablere </w:t>
+      </w:r>
+      <w:proofErr w:type="spellStart"/>
+      <w:r>
+        <w:rPr>
+          <w:lang w:val="da-DK"/>
+        </w:rPr>
+        <w:t>rdbms</w:t>
+      </w:r>
+      <w:proofErr w:type="spellEnd"/>
+      <w:r>
+        <w:rPr>
+          <w:lang w:val="da-DK"/>
+        </w:rPr>
+        <w:t xml:space="preserve"> skal du alene tage udgangspunkt i de data der er tilgængelige.</w:t>
       </w:r>
     </w:p>
     <w:p>
@@ -2039,7 +2730,49 @@
         <w:rPr>
           <w:lang w:val="da-DK"/>
         </w:rPr>
-        <w:t xml:space="preserve">Selvfølgelig må du ikke opdatere rådata. Men hvis du vælger en løsning med pseudo nøgler (autoid) må de(n) nødvendige kolonner selvfølgelig tilføjes. </w:t>
+        <w:t xml:space="preserve">Selvfølgelig må du ikke opdatere </w:t>
+      </w:r>
+      <w:proofErr w:type="spellStart"/>
+      <w:r>
+        <w:rPr>
+          <w:lang w:val="da-DK"/>
+        </w:rPr>
+        <w:t>rådata</w:t>
+      </w:r>
+      <w:proofErr w:type="spellEnd"/>
+      <w:r>
+        <w:rPr>
+          <w:lang w:val="da-DK"/>
+        </w:rPr>
+        <w:t xml:space="preserve">. Men hvis du vælger en løsning med </w:t>
+      </w:r>
+      <w:proofErr w:type="spellStart"/>
+      <w:r>
+        <w:rPr>
+          <w:lang w:val="da-DK"/>
+        </w:rPr>
+        <w:t>pseudo</w:t>
+      </w:r>
+      <w:proofErr w:type="spellEnd"/>
+      <w:r>
+        <w:rPr>
+          <w:lang w:val="da-DK"/>
+        </w:rPr>
+        <w:t xml:space="preserve"> nøgler (</w:t>
+      </w:r>
+      <w:proofErr w:type="spellStart"/>
+      <w:r>
+        <w:rPr>
+          <w:lang w:val="da-DK"/>
+        </w:rPr>
+        <w:t>autoid</w:t>
+      </w:r>
+      <w:proofErr w:type="spellEnd"/>
+      <w:r>
+        <w:rPr>
+          <w:lang w:val="da-DK"/>
+        </w:rPr>
+        <w:t xml:space="preserve">) må de(n) nødvendige kolonner selvfølgelig tilføjes. </w:t>
       </w:r>
     </w:p>
     <w:p>
@@ -2087,7 +2820,35 @@
         <w:rPr>
           <w:lang w:val="da-DK"/>
         </w:rPr>
-        <w:t>vi kunne have mange webscrabes, der med dine SQL scripts mellem stage og rdbms database</w:t>
+        <w:t xml:space="preserve">vi kunne have mange </w:t>
+      </w:r>
+      <w:proofErr w:type="spellStart"/>
+      <w:r>
+        <w:rPr>
+          <w:lang w:val="da-DK"/>
+        </w:rPr>
+        <w:t>webscrabes</w:t>
+      </w:r>
+      <w:proofErr w:type="spellEnd"/>
+      <w:r>
+        <w:rPr>
+          <w:lang w:val="da-DK"/>
+        </w:rPr>
+        <w:t xml:space="preserve">, der med dine SQL scripts mellem stage og </w:t>
+      </w:r>
+      <w:proofErr w:type="spellStart"/>
+      <w:r>
+        <w:rPr>
+          <w:lang w:val="da-DK"/>
+        </w:rPr>
+        <w:t>rdbms</w:t>
+      </w:r>
+      <w:proofErr w:type="spellEnd"/>
+      <w:r>
+        <w:rPr>
+          <w:lang w:val="da-DK"/>
+        </w:rPr>
+        <w:t xml:space="preserve"> database</w:t>
       </w:r>
       <w:r>
         <w:rPr>
@@ -2099,7 +2860,21 @@
         <w:rPr>
           <w:lang w:val="da-DK"/>
         </w:rPr>
-        <w:t xml:space="preserve"> kunne gemme data fra alle webscrabes.</w:t>
+        <w:t xml:space="preserve"> kunne gemme data fra alle </w:t>
+      </w:r>
+      <w:proofErr w:type="spellStart"/>
+      <w:r>
+        <w:rPr>
+          <w:lang w:val="da-DK"/>
+        </w:rPr>
+        <w:t>webscrabes</w:t>
+      </w:r>
+      <w:proofErr w:type="spellEnd"/>
+      <w:r>
+        <w:rPr>
+          <w:lang w:val="da-DK"/>
+        </w:rPr>
+        <w:t>.</w:t>
       </w:r>
       <w:r>
         <w:rPr>
@@ -2107,17 +2882,89 @@
         </w:rPr>
         <w:t xml:space="preserve"> Dette er en </w:t>
       </w:r>
+      <w:proofErr w:type="spellStart"/>
       <w:r>
         <w:rPr>
           <w:lang w:val="da-DK"/>
         </w:rPr>
         <w:t>rådata</w:t>
       </w:r>
-      <w:r>
-        <w:rPr>
-          <w:lang w:val="da-DK"/>
-        </w:rPr>
-        <w:t xml:space="preserve"> extract-trensform-load. Når data skal herfra og til BI brugerne vil man måske lave datamarts, eller noget powerbi til at lave en tilsvarende extract-transform-load abstraktion.</w:t>
+      <w:proofErr w:type="spellEnd"/>
+      <w:r>
+        <w:rPr>
+          <w:lang w:val="da-DK"/>
+        </w:rPr>
+        <w:t xml:space="preserve"> </w:t>
+      </w:r>
+      <w:proofErr w:type="spellStart"/>
+      <w:r>
+        <w:rPr>
+          <w:lang w:val="da-DK"/>
+        </w:rPr>
+        <w:t>extract</w:t>
+      </w:r>
+      <w:proofErr w:type="spellEnd"/>
+      <w:r>
+        <w:rPr>
+          <w:lang w:val="da-DK"/>
+        </w:rPr>
+        <w:t>-</w:t>
+      </w:r>
+      <w:proofErr w:type="spellStart"/>
+      <w:r>
+        <w:rPr>
+          <w:lang w:val="da-DK"/>
+        </w:rPr>
+        <w:t>trensform</w:t>
+      </w:r>
+      <w:proofErr w:type="spellEnd"/>
+      <w:r>
+        <w:rPr>
+          <w:lang w:val="da-DK"/>
+        </w:rPr>
+        <w:t xml:space="preserve">-load. Når data skal herfra og til BI brugerne vil man måske lave datamarts, eller noget </w:t>
+      </w:r>
+      <w:proofErr w:type="spellStart"/>
+      <w:r>
+        <w:rPr>
+          <w:lang w:val="da-DK"/>
+        </w:rPr>
+        <w:t>powerbi</w:t>
+      </w:r>
+      <w:proofErr w:type="spellEnd"/>
+      <w:r>
+        <w:rPr>
+          <w:lang w:val="da-DK"/>
+        </w:rPr>
+        <w:t xml:space="preserve"> til at lave en tilsvarende </w:t>
+      </w:r>
+      <w:proofErr w:type="spellStart"/>
+      <w:r>
+        <w:rPr>
+          <w:lang w:val="da-DK"/>
+        </w:rPr>
+        <w:t>extract</w:t>
+      </w:r>
+      <w:proofErr w:type="spellEnd"/>
+      <w:r>
+        <w:rPr>
+          <w:lang w:val="da-DK"/>
+        </w:rPr>
+        <w:t>-</w:t>
+      </w:r>
+      <w:proofErr w:type="spellStart"/>
+      <w:r>
+        <w:rPr>
+          <w:lang w:val="da-DK"/>
+        </w:rPr>
+        <w:t>transform</w:t>
+      </w:r>
+      <w:proofErr w:type="spellEnd"/>
+      <w:r>
+        <w:rPr>
+          <w:lang w:val="da-DK"/>
+        </w:rPr>
+        <w:t>-load abstraktion.</w:t>
       </w:r>
     </w:p>
     <w:p>
@@ -2144,7 +2991,7 @@
           <w:lang w:val="da-DK"/>
         </w:rPr>
       </w:pPr>
-      <w:bookmarkStart w:id="4" w:name="_Toc101136941"/>
+      <w:bookmarkStart w:id="5" w:name="_Toc101136941"/>
       <w:r>
         <w:rPr>
           <w:lang w:val="da-DK"/>
@@ -2156,9 +3003,17 @@
         <w:rPr>
           <w:lang w:val="da-DK"/>
         </w:rPr>
-        <w:t>PHP screenscraping</w:t>
-      </w:r>
-      <w:bookmarkEnd w:id="4"/>
+        <w:t xml:space="preserve">PHP </w:t>
+      </w:r>
+      <w:proofErr w:type="spellStart"/>
+      <w:r>
+        <w:rPr>
+          <w:lang w:val="da-DK"/>
+        </w:rPr>
+        <w:t>screenscraping</w:t>
+      </w:r>
+      <w:bookmarkEnd w:id="5"/>
+      <w:proofErr w:type="spellEnd"/>
     </w:p>
     <w:p>
       <w:pPr>
@@ -2170,7 +3025,49 @@
         <w:rPr>
           <w:lang w:val="da-DK"/>
         </w:rPr>
-        <w:t xml:space="preserve">Denne instruks hjælper dig med at ekskvere php screenscrabing af </w:t>
+        <w:t xml:space="preserve">Denne instruks hjælper dig med at </w:t>
+      </w:r>
+      <w:proofErr w:type="spellStart"/>
+      <w:r>
+        <w:rPr>
+          <w:lang w:val="da-DK"/>
+        </w:rPr>
+        <w:t>ekskvere</w:t>
+      </w:r>
+      <w:proofErr w:type="spellEnd"/>
+      <w:r>
+        <w:rPr>
+          <w:lang w:val="da-DK"/>
+        </w:rPr>
+        <w:t xml:space="preserve"> </w:t>
+      </w:r>
+      <w:proofErr w:type="spellStart"/>
+      <w:r>
+        <w:rPr>
+          <w:lang w:val="da-DK"/>
+        </w:rPr>
+        <w:t>php</w:t>
+      </w:r>
+      <w:proofErr w:type="spellEnd"/>
+      <w:r>
+        <w:rPr>
+          <w:lang w:val="da-DK"/>
+        </w:rPr>
+        <w:t xml:space="preserve"> </w:t>
+      </w:r>
+      <w:proofErr w:type="spellStart"/>
+      <w:r>
+        <w:rPr>
+          <w:lang w:val="da-DK"/>
+        </w:rPr>
+        <w:t>screenscrabing</w:t>
+      </w:r>
+      <w:proofErr w:type="spellEnd"/>
+      <w:r>
+        <w:rPr>
+          <w:lang w:val="da-DK"/>
+        </w:rPr>
+        <w:t xml:space="preserve"> af </w:t>
       </w:r>
       <w:r>
         <w:rPr>
@@ -2230,8 +3127,44 @@
               <w:rPr>
                 <w:lang w:val="da-DK"/>
               </w:rPr>
-              <w:t>Åbn kode filen CarHelper.php og se at alle vores typer og instantieringer fejler. Vi har ikke det fornødne framework</w:t>
-            </w:r>
+              <w:t xml:space="preserve">Åbn kode filen </w:t>
+            </w:r>
+            <w:proofErr w:type="spellStart"/>
+            <w:r>
+              <w:rPr>
+                <w:lang w:val="da-DK"/>
+              </w:rPr>
+              <w:t>CarHelper.php</w:t>
+            </w:r>
+            <w:proofErr w:type="spellEnd"/>
+            <w:r>
+              <w:rPr>
+                <w:lang w:val="da-DK"/>
+              </w:rPr>
+              <w:t xml:space="preserve"> og se at alle vores typer og </w:t>
+            </w:r>
+            <w:proofErr w:type="spellStart"/>
+            <w:r>
+              <w:rPr>
+                <w:lang w:val="da-DK"/>
+              </w:rPr>
+              <w:t>instantieringer</w:t>
+            </w:r>
+            <w:proofErr w:type="spellEnd"/>
+            <w:r>
+              <w:rPr>
+                <w:lang w:val="da-DK"/>
+              </w:rPr>
+              <w:t xml:space="preserve"> fejler. Vi har ikke det fornødne </w:t>
+            </w:r>
+            <w:proofErr w:type="spellStart"/>
+            <w:r>
+              <w:rPr>
+                <w:lang w:val="da-DK"/>
+              </w:rPr>
+              <w:t>framework</w:t>
+            </w:r>
+            <w:proofErr w:type="spellEnd"/>
           </w:p>
         </w:tc>
         <w:tc>
@@ -2351,7 +3284,21 @@
               <w:rPr>
                 <w:lang w:val="da-DK"/>
               </w:rPr>
-              <w:t>Du kan køre PS scriptet cmposer.ps1 – alt det gør er at ekskvere disse to kommandoer</w:t>
+              <w:t xml:space="preserve">Du kan køre PS scriptet cmposer.ps1 – alt det gør er at </w:t>
+            </w:r>
+            <w:proofErr w:type="spellStart"/>
+            <w:r>
+              <w:rPr>
+                <w:lang w:val="da-DK"/>
+              </w:rPr>
+              <w:t>ekskvere</w:t>
+            </w:r>
+            <w:proofErr w:type="spellEnd"/>
+            <w:r>
+              <w:rPr>
+                <w:lang w:val="da-DK"/>
+              </w:rPr>
+              <w:t xml:space="preserve"> disse to kommandoer</w:t>
             </w:r>
             <w:r>
               <w:rPr>
@@ -2367,8 +3314,21 @@
           </w:tcPr>
           <w:p>
             <w:r>
-              <w:t>composer require fabpot/goutte</w:t>
-            </w:r>
+              <w:t xml:space="preserve">composer require </w:t>
+            </w:r>
+            <w:proofErr w:type="spellStart"/>
+            <w:r>
+              <w:t>fabpot</w:t>
+            </w:r>
+            <w:proofErr w:type="spellEnd"/>
+            <w:r>
+              <w:t>/</w:t>
+            </w:r>
+            <w:proofErr w:type="spellStart"/>
+            <w:r>
+              <w:t>goutte</w:t>
+            </w:r>
+            <w:proofErr w:type="spellEnd"/>
           </w:p>
           <w:p>
             <w:r>
@@ -2392,7 +3352,21 @@
               <w:rPr>
                 <w:lang w:val="da-DK"/>
               </w:rPr>
-              <w:t>en dos command, igen i roden af projektet AMERICANCARS</w:t>
+              <w:t xml:space="preserve">en dos </w:t>
+            </w:r>
+            <w:proofErr w:type="spellStart"/>
+            <w:r>
+              <w:rPr>
+                <w:lang w:val="da-DK"/>
+              </w:rPr>
+              <w:t>command</w:t>
+            </w:r>
+            <w:proofErr w:type="spellEnd"/>
+            <w:r>
+              <w:rPr>
+                <w:lang w:val="da-DK"/>
+              </w:rPr>
+              <w:t>, igen i roden af projektet AMERICANCARS</w:t>
             </w:r>
           </w:p>
         </w:tc>
@@ -2412,7 +3386,63 @@
               <w:rPr>
                 <w:lang w:val="da-DK"/>
               </w:rPr>
-              <w:t>Output ser du terminal vinduet, læs det igennem, der må ikke være errors, men warnings er som regel ok. Se også efter en konklussion på hver framework overførsel</w:t>
+              <w:t xml:space="preserve">Output ser du terminal vinduet, læs det igennem, der må ikke være </w:t>
+            </w:r>
+            <w:proofErr w:type="spellStart"/>
+            <w:r>
+              <w:rPr>
+                <w:lang w:val="da-DK"/>
+              </w:rPr>
+              <w:t>errors</w:t>
+            </w:r>
+            <w:proofErr w:type="spellEnd"/>
+            <w:r>
+              <w:rPr>
+                <w:lang w:val="da-DK"/>
+              </w:rPr>
+              <w:t xml:space="preserve">, men </w:t>
+            </w:r>
+            <w:proofErr w:type="spellStart"/>
+            <w:r>
+              <w:rPr>
+                <w:lang w:val="da-DK"/>
+              </w:rPr>
+              <w:t>warnings</w:t>
+            </w:r>
+            <w:proofErr w:type="spellEnd"/>
+            <w:r>
+              <w:rPr>
+                <w:lang w:val="da-DK"/>
+              </w:rPr>
+              <w:t xml:space="preserve"> er som regel ok. Se også efter en </w:t>
+            </w:r>
+            <w:proofErr w:type="spellStart"/>
+            <w:r>
+              <w:rPr>
+                <w:lang w:val="da-DK"/>
+              </w:rPr>
+              <w:t>konklussion</w:t>
+            </w:r>
+            <w:proofErr w:type="spellEnd"/>
+            <w:r>
+              <w:rPr>
+                <w:lang w:val="da-DK"/>
+              </w:rPr>
+              <w:t xml:space="preserve"> på hver </w:t>
+            </w:r>
+            <w:proofErr w:type="spellStart"/>
+            <w:r>
+              <w:rPr>
+                <w:lang w:val="da-DK"/>
+              </w:rPr>
+              <w:t>framework</w:t>
+            </w:r>
+            <w:proofErr w:type="spellEnd"/>
+            <w:r>
+              <w:rPr>
+                <w:lang w:val="da-DK"/>
+              </w:rPr>
+              <w:t xml:space="preserve"> overførsel</w:t>
             </w:r>
           </w:p>
         </w:tc>
@@ -2491,8 +3521,58 @@
               <w:rPr>
                 <w:lang w:val="da-DK"/>
               </w:rPr>
-              <w:t>composer require’ kommandoen danner vendor mappen, og composer.json og .lock</w:t>
-            </w:r>
+              <w:t xml:space="preserve">composer </w:t>
+            </w:r>
+            <w:proofErr w:type="spellStart"/>
+            <w:r>
+              <w:rPr>
+                <w:lang w:val="da-DK"/>
+              </w:rPr>
+              <w:t>require</w:t>
+            </w:r>
+            <w:proofErr w:type="spellEnd"/>
+            <w:r>
+              <w:rPr>
+                <w:lang w:val="da-DK"/>
+              </w:rPr>
+              <w:t xml:space="preserve">’ kommandoen danner </w:t>
+            </w:r>
+            <w:proofErr w:type="spellStart"/>
+            <w:r>
+              <w:rPr>
+                <w:lang w:val="da-DK"/>
+              </w:rPr>
+              <w:t>vendor</w:t>
+            </w:r>
+            <w:proofErr w:type="spellEnd"/>
+            <w:r>
+              <w:rPr>
+                <w:lang w:val="da-DK"/>
+              </w:rPr>
+              <w:t xml:space="preserve"> mappen, og </w:t>
+            </w:r>
+            <w:proofErr w:type="spellStart"/>
+            <w:r>
+              <w:rPr>
+                <w:lang w:val="da-DK"/>
+              </w:rPr>
+              <w:t>composer.json</w:t>
+            </w:r>
+            <w:proofErr w:type="spellEnd"/>
+            <w:r>
+              <w:rPr>
+                <w:lang w:val="da-DK"/>
+              </w:rPr>
+              <w:t xml:space="preserve"> og .</w:t>
+            </w:r>
+            <w:proofErr w:type="spellStart"/>
+            <w:r>
+              <w:rPr>
+                <w:lang w:val="da-DK"/>
+              </w:rPr>
+              <w:t>lock</w:t>
+            </w:r>
+            <w:proofErr w:type="spellEnd"/>
           </w:p>
         </w:tc>
         <w:tc>
@@ -2566,48 +3646,106 @@
                 <w:lang w:val="da-DK"/>
               </w:rPr>
               <w:lastRenderedPageBreak/>
-              <w:t>Kør ’CarRunner.php</w:t>
-            </w:r>
-          </w:p>
-          <w:p>
-            <w:pPr>
-              <w:rPr>
-                <w:lang w:val="da-DK"/>
-              </w:rPr>
-            </w:pPr>
-          </w:p>
-          <w:p>
-            <w:pPr>
-              <w:rPr>
-                <w:lang w:val="da-DK"/>
-              </w:rPr>
-            </w:pPr>
-            <w:r>
-              <w:rPr>
-                <w:lang w:val="da-DK"/>
-              </w:rPr>
-              <w:t>En midlertidig fil dannes (’.AmericanCars.csv’)</w:t>
-            </w:r>
-          </w:p>
-          <w:p>
-            <w:pPr>
-              <w:rPr>
-                <w:lang w:val="da-DK"/>
-              </w:rPr>
-            </w:pPr>
-          </w:p>
-          <w:p>
-            <w:pPr>
-              <w:rPr>
-                <w:lang w:val="da-DK"/>
-              </w:rPr>
-            </w:pPr>
-            <w:r>
-              <w:rPr>
-                <w:lang w:val="da-DK"/>
-              </w:rPr>
-              <w:t>Outputtet fra screenscrabet vises i debug console</w:t>
-            </w:r>
+              <w:t>Kør ’</w:t>
+            </w:r>
+            <w:proofErr w:type="spellStart"/>
+            <w:r>
+              <w:rPr>
+                <w:lang w:val="da-DK"/>
+              </w:rPr>
+              <w:t>CarRunner.php</w:t>
+            </w:r>
+            <w:proofErr w:type="spellEnd"/>
+          </w:p>
+          <w:p>
+            <w:pPr>
+              <w:rPr>
+                <w:lang w:val="da-DK"/>
+              </w:rPr>
+            </w:pPr>
+          </w:p>
+          <w:p>
+            <w:pPr>
+              <w:rPr>
+                <w:lang w:val="da-DK"/>
+              </w:rPr>
+            </w:pPr>
+            <w:r>
+              <w:rPr>
+                <w:lang w:val="da-DK"/>
+              </w:rPr>
+              <w:t>En midlertidig fil dannes (</w:t>
+            </w:r>
+            <w:proofErr w:type="gramStart"/>
+            <w:r>
+              <w:rPr>
+                <w:lang w:val="da-DK"/>
+              </w:rPr>
+              <w:t>’.AmericanCars.csv</w:t>
+            </w:r>
+            <w:proofErr w:type="gramEnd"/>
+            <w:r>
+              <w:rPr>
+                <w:lang w:val="da-DK"/>
+              </w:rPr>
+              <w:t>’)</w:t>
+            </w:r>
+          </w:p>
+          <w:p>
+            <w:pPr>
+              <w:rPr>
+                <w:lang w:val="da-DK"/>
+              </w:rPr>
+            </w:pPr>
+          </w:p>
+          <w:p>
+            <w:pPr>
+              <w:rPr>
+                <w:lang w:val="da-DK"/>
+              </w:rPr>
+            </w:pPr>
+            <w:r>
+              <w:rPr>
+                <w:lang w:val="da-DK"/>
+              </w:rPr>
+              <w:t xml:space="preserve">Outputtet fra </w:t>
+            </w:r>
+            <w:proofErr w:type="spellStart"/>
+            <w:r>
+              <w:rPr>
+                <w:lang w:val="da-DK"/>
+              </w:rPr>
+              <w:t>screenscrabet</w:t>
+            </w:r>
+            <w:proofErr w:type="spellEnd"/>
+            <w:r>
+              <w:rPr>
+                <w:lang w:val="da-DK"/>
+              </w:rPr>
+              <w:t xml:space="preserve"> vises i </w:t>
+            </w:r>
+            <w:proofErr w:type="spellStart"/>
+            <w:r>
+              <w:rPr>
+                <w:lang w:val="da-DK"/>
+              </w:rPr>
+              <w:t>debug</w:t>
+            </w:r>
+            <w:proofErr w:type="spellEnd"/>
+            <w:r>
+              <w:rPr>
+                <w:lang w:val="da-DK"/>
+              </w:rPr>
+              <w:t xml:space="preserve"> </w:t>
+            </w:r>
+            <w:proofErr w:type="spellStart"/>
+            <w:r>
+              <w:rPr>
+                <w:lang w:val="da-DK"/>
+              </w:rPr>
+              <w:t>console</w:t>
+            </w:r>
+            <w:proofErr w:type="spellEnd"/>
           </w:p>
           <w:p>
             <w:pPr>
@@ -2775,7 +3913,21 @@
               <w:rPr>
                 <w:lang w:val="da-DK"/>
               </w:rPr>
-              <w:t>En kontrol kunne være at checke antal linjer i output fil. Der skal være en linje pr. annonceret bil + header.</w:t>
+              <w:t xml:space="preserve">En kontrol kunne være at </w:t>
+            </w:r>
+            <w:proofErr w:type="spellStart"/>
+            <w:r>
+              <w:rPr>
+                <w:lang w:val="da-DK"/>
+              </w:rPr>
+              <w:t>checke</w:t>
+            </w:r>
+            <w:proofErr w:type="spellEnd"/>
+            <w:r>
+              <w:rPr>
+                <w:lang w:val="da-DK"/>
+              </w:rPr>
+              <w:t xml:space="preserve"> antal linjer i output fil. Der skal være en linje pr. annonceret bil + header.</w:t>
             </w:r>
           </w:p>
           <w:p>
@@ -2856,7 +4008,7 @@
           <w:lang w:val="da-DK"/>
         </w:rPr>
       </w:pPr>
-      <w:bookmarkStart w:id="5" w:name="_Toc101136942"/>
+      <w:bookmarkStart w:id="6" w:name="_Toc101136942"/>
       <w:r>
         <w:rPr>
           <w:lang w:val="da-DK"/>
@@ -2885,7 +4037,7 @@
         <w:rPr>
           <w:lang w:val="da-DK"/>
         </w:rPr>
-        <w:t xml:space="preserve"> og template </w:t>
+        <w:t xml:space="preserve">og template </w:t>
       </w:r>
       <w:r>
         <w:rPr>
@@ -2893,7 +4045,7 @@
         </w:rPr>
         <w:t>database</w:t>
       </w:r>
-      <w:bookmarkEnd w:id="5"/>
+      <w:bookmarkEnd w:id="6"/>
     </w:p>
     <w:p>
       <w:pPr>
@@ -2919,6 +4071,7 @@
         </w:rPr>
         <w:t xml:space="preserve">. Find dem i mappen </w:t>
       </w:r>
+      <w:proofErr w:type="spellStart"/>
       <w:r>
         <w:rPr>
           <w:b/>
@@ -2926,6 +4079,7 @@
         </w:rPr>
         <w:t>Queries</w:t>
       </w:r>
+      <w:proofErr w:type="spellEnd"/>
     </w:p>
     <w:p>
       <w:pPr>
@@ -3119,7 +4273,7 @@
           <w:lang w:val="da-DK"/>
         </w:rPr>
       </w:pPr>
-      <w:bookmarkStart w:id="6" w:name="_Toc101136943"/>
+      <w:bookmarkStart w:id="7" w:name="_Toc101136943"/>
       <w:r>
         <w:rPr>
           <w:lang w:val="da-DK"/>
@@ -3127,7 +4281,7 @@
         <w:lastRenderedPageBreak/>
         <w:t>Stage database</w:t>
       </w:r>
-      <w:bookmarkEnd w:id="6"/>
+      <w:bookmarkEnd w:id="7"/>
     </w:p>
     <w:tbl>
       <w:tblPr>
@@ -3172,8 +4326,30 @@
               <w:rPr>
                 <w:b/>
               </w:rPr>
-              <w:t>1.0 DDL cars_stage Create database objects.sql</w:t>
-            </w:r>
+              <w:t xml:space="preserve">1.0 DDL </w:t>
+            </w:r>
+            <w:proofErr w:type="spellStart"/>
+            <w:r>
+              <w:rPr>
+                <w:b/>
+              </w:rPr>
+              <w:t>cars_stage</w:t>
+            </w:r>
+            <w:proofErr w:type="spellEnd"/>
+            <w:r>
+              <w:rPr>
+                <w:b/>
+              </w:rPr>
+              <w:t xml:space="preserve"> Create database </w:t>
+            </w:r>
+            <w:proofErr w:type="spellStart"/>
+            <w:r>
+              <w:rPr>
+                <w:b/>
+              </w:rPr>
+              <w:t>objects.sql</w:t>
+            </w:r>
+            <w:proofErr w:type="spellEnd"/>
           </w:p>
         </w:tc>
       </w:tr>
@@ -3201,17 +4377,29 @@
                 <w:b/>
               </w:rPr>
             </w:pPr>
+            <w:proofErr w:type="spellStart"/>
             <w:r>
               <w:rPr>
                 <w:b/>
               </w:rPr>
               <w:t>cars_stage</w:t>
             </w:r>
-          </w:p>
-          <w:p>
-            <w:r>
-              <w:t>og tabellen</w:t>
-            </w:r>
+            <w:proofErr w:type="spellEnd"/>
+          </w:p>
+          <w:p>
+            <w:proofErr w:type="spellStart"/>
+            <w:r>
+              <w:t>og</w:t>
+            </w:r>
+            <w:proofErr w:type="spellEnd"/>
+            <w:r>
+              <w:t xml:space="preserve"> </w:t>
+            </w:r>
+            <w:proofErr w:type="spellStart"/>
+            <w:r>
+              <w:t>tabellen</w:t>
+            </w:r>
+            <w:proofErr w:type="spellEnd"/>
           </w:p>
           <w:p>
             <w:pPr>
@@ -3219,12 +4407,14 @@
                 <w:b/>
               </w:rPr>
             </w:pPr>
+            <w:proofErr w:type="spellStart"/>
             <w:r>
               <w:rPr>
                 <w:b/>
               </w:rPr>
               <w:t>ext_american_cars</w:t>
             </w:r>
+            <w:proofErr w:type="spellEnd"/>
           </w:p>
         </w:tc>
         <w:tc>
@@ -3291,7 +4481,35 @@
               <w:rPr>
                 <w:lang w:val="da-DK"/>
               </w:rPr>
-              <w:t>Placer filen du vil importere i data mappen til din mysql installation. Bruger du xamp kan dette være et hint:</w:t>
+              <w:t xml:space="preserve">Placer filen du vil importere i data mappen til din </w:t>
+            </w:r>
+            <w:proofErr w:type="spellStart"/>
+            <w:r>
+              <w:rPr>
+                <w:lang w:val="da-DK"/>
+              </w:rPr>
+              <w:t>mysql</w:t>
+            </w:r>
+            <w:proofErr w:type="spellEnd"/>
+            <w:r>
+              <w:rPr>
+                <w:lang w:val="da-DK"/>
+              </w:rPr>
+              <w:t xml:space="preserve"> installation. Bruger du </w:t>
+            </w:r>
+            <w:proofErr w:type="spellStart"/>
+            <w:r>
+              <w:rPr>
+                <w:lang w:val="da-DK"/>
+              </w:rPr>
+              <w:t>xamp</w:t>
+            </w:r>
+            <w:proofErr w:type="spellEnd"/>
+            <w:r>
+              <w:rPr>
+                <w:lang w:val="da-DK"/>
+              </w:rPr>
+              <w:t xml:space="preserve"> kan dette være et hint:</w:t>
             </w:r>
           </w:p>
           <w:p>
@@ -3346,7 +4564,21 @@
               <w:rPr>
                 <w:lang w:val="da-DK"/>
               </w:rPr>
-              <w:t>” måde at gøre det på, man kunne have brugt symbolske links feks.</w:t>
+              <w:t xml:space="preserve">” måde at gøre det på, man kunne have brugt symbolske links </w:t>
+            </w:r>
+            <w:proofErr w:type="spellStart"/>
+            <w:r>
+              <w:rPr>
+                <w:lang w:val="da-DK"/>
+              </w:rPr>
+              <w:t>feks</w:t>
+            </w:r>
+            <w:proofErr w:type="spellEnd"/>
+            <w:r>
+              <w:rPr>
+                <w:lang w:val="da-DK"/>
+              </w:rPr>
+              <w:t>.</w:t>
             </w:r>
           </w:p>
           <w:p>
@@ -3448,27 +4680,55 @@
               <w:rPr>
                 <w:lang w:val="da-DK"/>
               </w:rPr>
-              <w:t>Ideelt set ville alle dataudtræk ligge i en velordnet filstruktur, organiseret på en eller anden måde så man intuitivt ville finde filer for hver integration. Nogle integrationer indeholder måske mere end en fil feks.</w:t>
-            </w:r>
-          </w:p>
-          <w:p>
-            <w:pPr>
-              <w:rPr>
-                <w:lang w:val="da-DK"/>
-              </w:rPr>
-            </w:pPr>
-          </w:p>
-          <w:p>
-            <w:pPr>
-              <w:rPr>
-                <w:lang w:val="da-DK"/>
-              </w:rPr>
-            </w:pPr>
-            <w:r>
-              <w:rPr>
-                <w:lang w:val="da-DK"/>
-              </w:rPr>
-              <w:t xml:space="preserve">Det man i denne øvelse skal vide er,  at når der i sql filen står </w:t>
+              <w:t xml:space="preserve">Ideelt set ville alle dataudtræk ligge i en velordnet filstruktur, organiseret på en eller anden måde så man intuitivt ville finde filer for hver integration. Nogle integrationer indeholder måske mere end en fil </w:t>
+            </w:r>
+            <w:proofErr w:type="spellStart"/>
+            <w:r>
+              <w:rPr>
+                <w:lang w:val="da-DK"/>
+              </w:rPr>
+              <w:t>feks</w:t>
+            </w:r>
+            <w:proofErr w:type="spellEnd"/>
+            <w:r>
+              <w:rPr>
+                <w:lang w:val="da-DK"/>
+              </w:rPr>
+              <w:t>.</w:t>
+            </w:r>
+          </w:p>
+          <w:p>
+            <w:pPr>
+              <w:rPr>
+                <w:lang w:val="da-DK"/>
+              </w:rPr>
+            </w:pPr>
+          </w:p>
+          <w:p>
+            <w:pPr>
+              <w:rPr>
+                <w:lang w:val="da-DK"/>
+              </w:rPr>
+            </w:pPr>
+            <w:r>
+              <w:rPr>
+                <w:lang w:val="da-DK"/>
+              </w:rPr>
+              <w:t xml:space="preserve">Det man i denne øvelse skal vide </w:t>
+            </w:r>
+            <w:proofErr w:type="gramStart"/>
+            <w:r>
+              <w:rPr>
+                <w:lang w:val="da-DK"/>
+              </w:rPr>
+              <w:t>er,  at</w:t>
+            </w:r>
+            <w:proofErr w:type="gramEnd"/>
+            <w:r>
+              <w:rPr>
+                <w:lang w:val="da-DK"/>
+              </w:rPr>
+              <w:t xml:space="preserve"> når der i sql filen står </w:t>
             </w:r>
           </w:p>
           <w:p>
@@ -3526,13 +4786,75 @@
                 <w:b/>
                 <w:lang w:val="da-DK"/>
               </w:rPr>
-              <w:t>’1.1 DML cars_stage import ext data.sql’</w:t>
-            </w:r>
-            <w:r>
-              <w:rPr>
-                <w:lang w:val="da-DK"/>
-              </w:rPr>
-              <w:t xml:space="preserve"> tilpas din query så den matcher din in</w:t>
+              <w:t xml:space="preserve">’1.1 DML </w:t>
+            </w:r>
+            <w:proofErr w:type="spellStart"/>
+            <w:r>
+              <w:rPr>
+                <w:b/>
+                <w:lang w:val="da-DK"/>
+              </w:rPr>
+              <w:t>cars_stage</w:t>
+            </w:r>
+            <w:proofErr w:type="spellEnd"/>
+            <w:r>
+              <w:rPr>
+                <w:b/>
+                <w:lang w:val="da-DK"/>
+              </w:rPr>
+              <w:t xml:space="preserve"> import </w:t>
+            </w:r>
+            <w:proofErr w:type="spellStart"/>
+            <w:r>
+              <w:rPr>
+                <w:b/>
+                <w:lang w:val="da-DK"/>
+              </w:rPr>
+              <w:t>ext</w:t>
+            </w:r>
+            <w:proofErr w:type="spellEnd"/>
+            <w:r>
+              <w:rPr>
+                <w:b/>
+                <w:lang w:val="da-DK"/>
+              </w:rPr>
+              <w:t xml:space="preserve"> </w:t>
+            </w:r>
+            <w:proofErr w:type="spellStart"/>
+            <w:r>
+              <w:rPr>
+                <w:b/>
+                <w:lang w:val="da-DK"/>
+              </w:rPr>
+              <w:t>data.sql</w:t>
+            </w:r>
+            <w:proofErr w:type="spellEnd"/>
+            <w:r>
+              <w:rPr>
+                <w:b/>
+                <w:lang w:val="da-DK"/>
+              </w:rPr>
+              <w:t>’</w:t>
+            </w:r>
+            <w:r>
+              <w:rPr>
+                <w:lang w:val="da-DK"/>
+              </w:rPr>
+              <w:t xml:space="preserve"> tilpas din </w:t>
+            </w:r>
+            <w:proofErr w:type="spellStart"/>
+            <w:r>
+              <w:rPr>
+                <w:lang w:val="da-DK"/>
+              </w:rPr>
+              <w:t>query</w:t>
+            </w:r>
+            <w:proofErr w:type="spellEnd"/>
+            <w:r>
+              <w:rPr>
+                <w:lang w:val="da-DK"/>
+              </w:rPr>
+              <w:t xml:space="preserve"> så den matcher din in</w:t>
             </w:r>
             <w:r>
               <w:rPr>
@@ -3550,7 +4872,21 @@
               <w:rPr>
                 <w:lang w:val="da-DK"/>
               </w:rPr>
-              <w:t xml:space="preserve">.csv </w:t>
+              <w:t>.</w:t>
+            </w:r>
+            <w:proofErr w:type="spellStart"/>
+            <w:r>
+              <w:rPr>
+                <w:lang w:val="da-DK"/>
+              </w:rPr>
+              <w:t>csv</w:t>
+            </w:r>
+            <w:proofErr w:type="spellEnd"/>
+            <w:r>
+              <w:rPr>
+                <w:lang w:val="da-DK"/>
+              </w:rPr>
+              <w:t xml:space="preserve"> </w:t>
             </w:r>
             <w:r>
               <w:rPr>
@@ -3631,12 +4967,34 @@
                 <w:lang w:val="da-DK"/>
               </w:rPr>
               <w:lastRenderedPageBreak/>
-              <w:t>Lav en select på tabellen:</w:t>
-            </w:r>
-          </w:p>
-          <w:p>
-            <w:r>
-              <w:t>SELECT * FROM cars_stage.ext_american_cars;</w:t>
+              <w:t xml:space="preserve">Lav en </w:t>
+            </w:r>
+            <w:proofErr w:type="spellStart"/>
+            <w:r>
+              <w:rPr>
+                <w:lang w:val="da-DK"/>
+              </w:rPr>
+              <w:t>select</w:t>
+            </w:r>
+            <w:proofErr w:type="spellEnd"/>
+            <w:r>
+              <w:rPr>
+                <w:lang w:val="da-DK"/>
+              </w:rPr>
+              <w:t xml:space="preserve"> på tabellen:</w:t>
+            </w:r>
+          </w:p>
+          <w:p>
+            <w:r>
+              <w:t xml:space="preserve">SELECT * FROM </w:t>
+            </w:r>
+            <w:proofErr w:type="spellStart"/>
+            <w:r>
+              <w:t>cars_stage.ext_american_cars</w:t>
+            </w:r>
+            <w:proofErr w:type="spellEnd"/>
+            <w:r>
+              <w:t>;</w:t>
             </w:r>
           </w:p>
           <w:p/>
@@ -3649,8 +5007,13 @@
               </w:numPr>
             </w:pPr>
             <w:r>
-              <w:t>Check rækkeantal</w:t>
-            </w:r>
+              <w:t xml:space="preserve">Check </w:t>
+            </w:r>
+            <w:proofErr w:type="spellStart"/>
+            <w:r>
+              <w:t>rækkeantal</w:t>
+            </w:r>
+            <w:proofErr w:type="spellEnd"/>
           </w:p>
           <w:p>
             <w:pPr>
@@ -3691,7 +5054,21 @@
               <w:rPr>
                 <w:lang w:val="da-DK"/>
               </w:rPr>
-              <w:t>Check alle kolonner er mappet.</w:t>
+              <w:t xml:space="preserve">Check alle kolonner er </w:t>
+            </w:r>
+            <w:proofErr w:type="spellStart"/>
+            <w:r>
+              <w:rPr>
+                <w:lang w:val="da-DK"/>
+              </w:rPr>
+              <w:t>mappet</w:t>
+            </w:r>
+            <w:proofErr w:type="spellEnd"/>
+            <w:r>
+              <w:rPr>
+                <w:lang w:val="da-DK"/>
+              </w:rPr>
+              <w:t>.</w:t>
             </w:r>
           </w:p>
         </w:tc>
@@ -3766,14 +5143,14 @@
           <w:lang w:val="da-DK"/>
         </w:rPr>
       </w:pPr>
-      <w:bookmarkStart w:id="7" w:name="_Toc101136944"/>
+      <w:bookmarkStart w:id="8" w:name="_Toc101136944"/>
       <w:r>
         <w:rPr>
           <w:lang w:val="da-DK"/>
         </w:rPr>
         <w:t>Template database</w:t>
       </w:r>
-      <w:bookmarkEnd w:id="7"/>
+      <w:bookmarkEnd w:id="8"/>
     </w:p>
     <w:tbl>
       <w:tblPr>
@@ -3818,8 +5195,30 @@
               <w:rPr>
                 <w:b/>
               </w:rPr>
-              <w:t>2.0 DDL cars_template Create database objects.sql</w:t>
-            </w:r>
+              <w:t xml:space="preserve">2.0 DDL </w:t>
+            </w:r>
+            <w:proofErr w:type="spellStart"/>
+            <w:r>
+              <w:rPr>
+                <w:b/>
+              </w:rPr>
+              <w:t>cars_template</w:t>
+            </w:r>
+            <w:proofErr w:type="spellEnd"/>
+            <w:r>
+              <w:rPr>
+                <w:b/>
+              </w:rPr>
+              <w:t xml:space="preserve"> Create database </w:t>
+            </w:r>
+            <w:proofErr w:type="spellStart"/>
+            <w:r>
+              <w:rPr>
+                <w:b/>
+              </w:rPr>
+              <w:t>objects.sql</w:t>
+            </w:r>
+            <w:proofErr w:type="spellEnd"/>
           </w:p>
         </w:tc>
       </w:tr>
@@ -3853,6 +5252,7 @@
               </w:rPr>
               <w:t xml:space="preserve">: </w:t>
             </w:r>
+            <w:proofErr w:type="spellStart"/>
             <w:r>
               <w:rPr>
                 <w:b/>
@@ -3860,6 +5260,7 @@
               </w:rPr>
               <w:t>cars_template</w:t>
             </w:r>
+            <w:proofErr w:type="spellEnd"/>
           </w:p>
           <w:p>
             <w:pPr>
@@ -3880,6 +5281,7 @@
               </w:rPr>
               <w:t xml:space="preserve">: </w:t>
             </w:r>
+            <w:proofErr w:type="spellStart"/>
             <w:r>
               <w:rPr>
                 <w:b/>
@@ -3887,18 +5289,33 @@
               </w:rPr>
               <w:t>template_meta</w:t>
             </w:r>
-          </w:p>
-          <w:p>
-            <w:pPr>
-              <w:rPr>
-                <w:lang w:val="da-DK"/>
-              </w:rPr>
-            </w:pPr>
-            <w:r>
-              <w:rPr>
-                <w:lang w:val="da-DK"/>
-              </w:rPr>
-              <w:t>og stored procedures som</w:t>
+            <w:proofErr w:type="spellEnd"/>
+          </w:p>
+          <w:p>
+            <w:pPr>
+              <w:rPr>
+                <w:lang w:val="da-DK"/>
+              </w:rPr>
+            </w:pPr>
+            <w:r>
+              <w:rPr>
+                <w:lang w:val="da-DK"/>
+              </w:rPr>
+              <w:t xml:space="preserve">og </w:t>
+            </w:r>
+            <w:proofErr w:type="spellStart"/>
+            <w:r>
+              <w:rPr>
+                <w:lang w:val="da-DK"/>
+              </w:rPr>
+              <w:t>stored</w:t>
+            </w:r>
+            <w:proofErr w:type="spellEnd"/>
+            <w:r>
+              <w:rPr>
+                <w:lang w:val="da-DK"/>
+              </w:rPr>
+              <w:t xml:space="preserve"> procedures som</w:t>
             </w:r>
             <w:r>
               <w:rPr>
@@ -3913,12 +5330,14 @@
                 <w:b/>
               </w:rPr>
             </w:pPr>
+            <w:proofErr w:type="spellStart"/>
             <w:r>
               <w:rPr>
                 <w:b/>
               </w:rPr>
               <w:t>sp_create_dat_table</w:t>
             </w:r>
+            <w:proofErr w:type="spellEnd"/>
           </w:p>
           <w:p>
             <w:pPr>
@@ -3926,12 +5345,14 @@
                 <w:b/>
               </w:rPr>
             </w:pPr>
+            <w:proofErr w:type="spellStart"/>
             <w:r>
               <w:rPr>
                 <w:b/>
               </w:rPr>
               <w:t>sp_seed_template_meta</w:t>
             </w:r>
+            <w:proofErr w:type="spellEnd"/>
           </w:p>
           <w:p/>
           <w:p>
@@ -3940,11 +5361,33 @@
                 <w:lang w:val="da-DK"/>
               </w:rPr>
             </w:pPr>
-            <w:r>
-              <w:rPr>
-                <w:lang w:val="da-DK"/>
-              </w:rPr>
-              <w:t>Optionelt (simpel sp til intro)</w:t>
+            <w:proofErr w:type="spellStart"/>
+            <w:r>
+              <w:rPr>
+                <w:lang w:val="da-DK"/>
+              </w:rPr>
+              <w:t>Optionelt</w:t>
+            </w:r>
+            <w:proofErr w:type="spellEnd"/>
+            <w:r>
+              <w:rPr>
+                <w:lang w:val="da-DK"/>
+              </w:rPr>
+              <w:t xml:space="preserve"> (simpel </w:t>
+            </w:r>
+            <w:proofErr w:type="spellStart"/>
+            <w:r>
+              <w:rPr>
+                <w:lang w:val="da-DK"/>
+              </w:rPr>
+              <w:t>sp</w:t>
+            </w:r>
+            <w:proofErr w:type="spellEnd"/>
+            <w:r>
+              <w:rPr>
+                <w:lang w:val="da-DK"/>
+              </w:rPr>
+              <w:t xml:space="preserve"> til intro)</w:t>
             </w:r>
           </w:p>
           <w:p>
@@ -3954,6 +5397,7 @@
                 <w:lang w:val="da-DK"/>
               </w:rPr>
             </w:pPr>
+            <w:proofErr w:type="spellStart"/>
             <w:r>
               <w:rPr>
                 <w:b/>
@@ -3961,6 +5405,7 @@
               </w:rPr>
               <w:t>sp_sample</w:t>
             </w:r>
+            <w:proofErr w:type="spellEnd"/>
           </w:p>
         </w:tc>
         <w:tc>
@@ -4020,7 +5465,7 @@
           <w:lang w:val="da-DK"/>
         </w:rPr>
       </w:pPr>
-      <w:bookmarkStart w:id="8" w:name="_Toc101136945"/>
+      <w:bookmarkStart w:id="9" w:name="_Toc101136945"/>
       <w:r>
         <w:rPr>
           <w:lang w:val="da-DK"/>
@@ -4034,7 +5479,7 @@
         </w:rPr>
         <w:t>database</w:t>
       </w:r>
-      <w:bookmarkEnd w:id="8"/>
+      <w:bookmarkEnd w:id="9"/>
     </w:p>
     <w:p>
       <w:pPr>
@@ -4113,7 +5558,35 @@
         <w:rPr>
           <w:lang w:val="da-DK"/>
         </w:rPr>
-        <w:t xml:space="preserve">bestemme os for datatyper til vores screen scrabing data. Hvor lange skal tekstrengene være? Hvordan er numeriske værdier repræsenteret? </w:t>
+        <w:t xml:space="preserve">bestemme os for datatyper til vores screen </w:t>
+      </w:r>
+      <w:proofErr w:type="spellStart"/>
+      <w:r>
+        <w:rPr>
+          <w:lang w:val="da-DK"/>
+        </w:rPr>
+        <w:t>scrabing</w:t>
+      </w:r>
+      <w:proofErr w:type="spellEnd"/>
+      <w:r>
+        <w:rPr>
+          <w:lang w:val="da-DK"/>
+        </w:rPr>
+        <w:t xml:space="preserve"> data. Hvor lange skal </w:t>
+      </w:r>
+      <w:proofErr w:type="spellStart"/>
+      <w:r>
+        <w:rPr>
+          <w:lang w:val="da-DK"/>
+        </w:rPr>
+        <w:t>tekstrengene</w:t>
+      </w:r>
+      <w:proofErr w:type="spellEnd"/>
+      <w:r>
+        <w:rPr>
+          <w:lang w:val="da-DK"/>
+        </w:rPr>
+        <w:t xml:space="preserve"> være? Hvordan er numeriske værdier repræsenteret? </w:t>
       </w:r>
     </w:p>
     <w:p>
@@ -4126,7 +5599,19 @@
         <w:rPr>
           <w:lang w:val="da-DK"/>
         </w:rPr>
-        <w:t>Hvis vi dimensionerer vores datatyper så de eksakt passer den længste streng dr måtte være repræsenteret i en given kolonne, risikerer vi at vi i et af de følgende udtræk står med data der ikke passer til vores dimensionering fordi den var for snæver. Det er ofte en skønssag hvor meget ekstra vi vil tillade. I nogle tilfælde vil det fremgå at data kan have intet eller lidt varians, mens andre kolonner måske rummer data med meget stor varians i længde.</w:t>
+        <w:t>Hvis vi dimensionerer vores datatyper så de eksakt passer den længste streng d</w:t>
+      </w:r>
+      <w:r>
+        <w:rPr>
+          <w:lang w:val="da-DK"/>
+        </w:rPr>
+        <w:t>e</w:t>
+      </w:r>
+      <w:r>
+        <w:rPr>
+          <w:lang w:val="da-DK"/>
+        </w:rPr>
+        <w:t>r måtte være repræsenteret i en given kolonne, risikerer vi at vi i et af de følgende udtræk står med data der ikke passer til vores dimensionering fordi den var for snæver. Det er ofte en skønssag hvor meget ekstra vi vil tillade. I nogle tilfælde vil det fremgå at data kan have intet eller lidt varians, mens andre kolonner måske rummer data med meget stor varians i længde.</w:t>
       </w:r>
     </w:p>
     <w:p>
@@ -4139,18 +5624,42 @@
         <w:rPr>
           <w:lang w:val="da-DK"/>
         </w:rPr>
-        <w:t>Vi vil ”opdatere” vores beslutninger i tabellen template_meta, derefter kan vi generere dataobjekter, der skal oprettes i stage databasen, og som skal anvendes hver gang data vi henter en ny datafil og data skal flyttes igennem ETL laget.</w:t>
+        <w:t xml:space="preserve">Vi vil ”opdatere” vores beslutninger i tabellen </w:t>
+      </w:r>
+      <w:proofErr w:type="spellStart"/>
+      <w:r>
+        <w:rPr>
+          <w:lang w:val="da-DK"/>
+        </w:rPr>
+        <w:t>template_meta</w:t>
+      </w:r>
+      <w:proofErr w:type="spellEnd"/>
+      <w:r>
+        <w:rPr>
+          <w:lang w:val="da-DK"/>
+        </w:rPr>
+        <w:t>, derefter kan vi generere dataobjekter, der skal oprettes i stage databasen, og som skal anvendes hver gang data vi henter en ny datafil og data skal flyttes igennem ETL laget.</w:t>
       </w:r>
     </w:p>
     <w:p>
       <w:pPr>
         <w:pStyle w:val="Heading2"/>
       </w:pPr>
-      <w:bookmarkStart w:id="9" w:name="_Toc101136946"/>
-      <w:r>
-        <w:t>Development Integration: Seed og Edit</w:t>
-      </w:r>
-      <w:bookmarkEnd w:id="9"/>
+      <w:bookmarkStart w:id="10" w:name="_Toc101136946"/>
+      <w:r>
+        <w:t xml:space="preserve">Development Integration: Seed </w:t>
+      </w:r>
+      <w:proofErr w:type="spellStart"/>
+      <w:proofErr w:type="gramStart"/>
+      <w:r>
+        <w:t>og</w:t>
+      </w:r>
+      <w:proofErr w:type="spellEnd"/>
+      <w:proofErr w:type="gramEnd"/>
+      <w:r>
+        <w:t xml:space="preserve"> Edit</w:t>
+      </w:r>
+      <w:bookmarkEnd w:id="10"/>
     </w:p>
     <w:tbl>
       <w:tblPr>
@@ -4183,25 +5692,56 @@
               <w:rPr>
                 <w:b/>
               </w:rPr>
-              <w:t xml:space="preserve"> sp_seed_template_meta</w:t>
-            </w:r>
-          </w:p>
-          <w:p>
-            <w:r>
-              <w:t xml:space="preserve">I template databasen kør </w:t>
-            </w:r>
+              <w:t xml:space="preserve"> </w:t>
+            </w:r>
+            <w:proofErr w:type="spellStart"/>
+            <w:r>
+              <w:rPr>
+                <w:b/>
+              </w:rPr>
+              <w:t>sp_seed_template_meta</w:t>
+            </w:r>
+            <w:proofErr w:type="spellEnd"/>
+          </w:p>
+          <w:p>
+            <w:r>
+              <w:t xml:space="preserve">I template </w:t>
+            </w:r>
+            <w:proofErr w:type="spellStart"/>
+            <w:r>
+              <w:t>databasen</w:t>
+            </w:r>
+            <w:proofErr w:type="spellEnd"/>
+            <w:r>
+              <w:t xml:space="preserve"> </w:t>
+            </w:r>
+            <w:proofErr w:type="spellStart"/>
+            <w:r>
+              <w:t>kør</w:t>
+            </w:r>
+            <w:proofErr w:type="spellEnd"/>
+            <w:r>
+              <w:t xml:space="preserve"> </w:t>
+            </w:r>
+            <w:proofErr w:type="spellStart"/>
             <w:r>
               <w:t>kommando</w:t>
             </w:r>
             <w:r>
-              <w:t xml:space="preserve">en </w:t>
-            </w:r>
+              <w:t>en</w:t>
+            </w:r>
+            <w:proofErr w:type="spellEnd"/>
+            <w:r>
+              <w:t xml:space="preserve"> </w:t>
+            </w:r>
+            <w:proofErr w:type="spellStart"/>
             <w:r>
               <w:rPr>
                 <w:b/>
               </w:rPr>
               <w:t>sp_seed_template_meta</w:t>
             </w:r>
+            <w:proofErr w:type="spellEnd"/>
             <w:r>
               <w:rPr>
                 <w:sz w:val="16"/>
@@ -4228,15 +5768,69 @@
                 <w:sz w:val="16"/>
                 <w:szCs w:val="16"/>
               </w:rPr>
-              <w:t>CALL `cars_template`.`sp_seed_template_meta`('cars_stage', 'ext_american_cars');</w:t>
-            </w:r>
-          </w:p>
-          <w:p>
-            <w:pPr>
-              <w:rPr>
+              <w:t>CALL `cars_template`.`</w:t>
+            </w:r>
+            <w:proofErr w:type="spellStart"/>
+            <w:r>
+              <w:rPr>
+                <w:i/>
                 <w:sz w:val="16"/>
                 <w:szCs w:val="16"/>
               </w:rPr>
+              <w:t>sp_seed_template_meta</w:t>
+            </w:r>
+            <w:proofErr w:type="spellEnd"/>
+            <w:r>
+              <w:rPr>
+                <w:i/>
+                <w:sz w:val="16"/>
+                <w:szCs w:val="16"/>
+              </w:rPr>
+              <w:t>`('</w:t>
+            </w:r>
+            <w:proofErr w:type="spellStart"/>
+            <w:r>
+              <w:rPr>
+                <w:i/>
+                <w:sz w:val="16"/>
+                <w:szCs w:val="16"/>
+              </w:rPr>
+              <w:t>cars_stage</w:t>
+            </w:r>
+            <w:proofErr w:type="spellEnd"/>
+            <w:r>
+              <w:rPr>
+                <w:i/>
+                <w:sz w:val="16"/>
+                <w:szCs w:val="16"/>
+              </w:rPr>
+              <w:t>', '</w:t>
+            </w:r>
+            <w:proofErr w:type="spellStart"/>
+            <w:r>
+              <w:rPr>
+                <w:i/>
+                <w:sz w:val="16"/>
+                <w:szCs w:val="16"/>
+              </w:rPr>
+              <w:t>ext_american_cars</w:t>
+            </w:r>
+            <w:proofErr w:type="spellEnd"/>
+            <w:r>
+              <w:rPr>
+                <w:i/>
+                <w:sz w:val="16"/>
+                <w:szCs w:val="16"/>
+              </w:rPr>
+              <w:t>');</w:t>
+            </w:r>
+          </w:p>
+          <w:p>
+            <w:pPr>
+              <w:rPr>
+                <w:sz w:val="16"/>
+                <w:szCs w:val="16"/>
+              </w:rPr>
             </w:pPr>
           </w:p>
           <w:p>
@@ -4299,17 +5893,53 @@
               </w:rPr>
               <w:t xml:space="preserve">med </w:t>
             </w:r>
-            <w:r>
-              <w:rPr>
-                <w:lang w:val="da-DK"/>
-              </w:rPr>
-              <w:t>MySql Workbench</w:t>
-            </w:r>
-            <w:r>
-              <w:rPr>
-                <w:lang w:val="da-DK"/>
-              </w:rPr>
-              <w:t xml:space="preserve"> kan højreklikke den stored procedure kan få genereret kommandoen.</w:t>
+            <w:proofErr w:type="spellStart"/>
+            <w:r>
+              <w:rPr>
+                <w:lang w:val="da-DK"/>
+              </w:rPr>
+              <w:t>MySql</w:t>
+            </w:r>
+            <w:proofErr w:type="spellEnd"/>
+            <w:r>
+              <w:rPr>
+                <w:lang w:val="da-DK"/>
+              </w:rPr>
+              <w:t xml:space="preserve"> Workbench</w:t>
+            </w:r>
+            <w:r>
+              <w:rPr>
+                <w:lang w:val="da-DK"/>
+              </w:rPr>
+              <w:t xml:space="preserve"> kan </w:t>
+            </w:r>
+            <w:proofErr w:type="spellStart"/>
+            <w:r>
+              <w:rPr>
+                <w:lang w:val="da-DK"/>
+              </w:rPr>
+              <w:t>højreklikke</w:t>
+            </w:r>
+            <w:proofErr w:type="spellEnd"/>
+            <w:r>
+              <w:rPr>
+                <w:lang w:val="da-DK"/>
+              </w:rPr>
+              <w:t xml:space="preserve"> den </w:t>
+            </w:r>
+            <w:proofErr w:type="spellStart"/>
+            <w:r>
+              <w:rPr>
+                <w:lang w:val="da-DK"/>
+              </w:rPr>
+              <w:t>stored</w:t>
+            </w:r>
+            <w:proofErr w:type="spellEnd"/>
+            <w:r>
+              <w:rPr>
+                <w:lang w:val="da-DK"/>
+              </w:rPr>
+              <w:t xml:space="preserve"> procedure kan få genereret kommandoen.</w:t>
             </w:r>
           </w:p>
         </w:tc>
@@ -4524,6 +6154,7 @@
                 <w:lang w:val="da-DK"/>
               </w:rPr>
             </w:pPr>
+            <w:proofErr w:type="spellStart"/>
             <w:r>
               <w:rPr>
                 <w:b/>
@@ -4531,6 +6162,7 @@
               </w:rPr>
               <w:t>template_meta</w:t>
             </w:r>
+            <w:proofErr w:type="spellEnd"/>
           </w:p>
           <w:p>
             <w:pPr>
@@ -4566,11 +6198,56 @@
               </w:rPr>
               <w:t xml:space="preserve">Nogle kolonner ses indhold som indikerer at værdierne kommer fra en værdiliste. </w:t>
             </w:r>
-            <w:r>
-              <w:t xml:space="preserve">Lav feks. en select distinct på </w:t>
-            </w:r>
-            <w:r>
-              <w:t xml:space="preserve"> kolonnen data-fueltype:</w:t>
+            <w:proofErr w:type="spellStart"/>
+            <w:r>
+              <w:t>Lav</w:t>
+            </w:r>
+            <w:proofErr w:type="spellEnd"/>
+            <w:r>
+              <w:t xml:space="preserve"> </w:t>
+            </w:r>
+            <w:proofErr w:type="spellStart"/>
+            <w:r>
+              <w:t>feks</w:t>
+            </w:r>
+            <w:proofErr w:type="spellEnd"/>
+            <w:r>
+              <w:t xml:space="preserve">. </w:t>
+            </w:r>
+            <w:proofErr w:type="spellStart"/>
+            <w:r>
+              <w:t>en</w:t>
+            </w:r>
+            <w:proofErr w:type="spellEnd"/>
+            <w:r>
+              <w:t xml:space="preserve"> select distinct </w:t>
+            </w:r>
+            <w:proofErr w:type="spellStart"/>
+            <w:r>
+              <w:t>på</w:t>
+            </w:r>
+            <w:proofErr w:type="spellEnd"/>
+            <w:r>
+              <w:t xml:space="preserve"> </w:t>
+            </w:r>
+            <w:r>
+              <w:t xml:space="preserve"> </w:t>
+            </w:r>
+            <w:proofErr w:type="spellStart"/>
+            <w:r>
+              <w:t>kolonnen</w:t>
+            </w:r>
+            <w:proofErr w:type="spellEnd"/>
+            <w:r>
+              <w:t xml:space="preserve"> data-</w:t>
+            </w:r>
+            <w:proofErr w:type="spellStart"/>
+            <w:r>
+              <w:t>fueltype</w:t>
+            </w:r>
+            <w:proofErr w:type="spellEnd"/>
+            <w:r>
+              <w:t>:</w:t>
             </w:r>
           </w:p>
           <w:p/>
@@ -4584,7 +6261,35 @@
               <w:rPr>
                 <w:i/>
               </w:rPr>
-              <w:t>SELECT distinct `data-fueltype` from cars_stage.ext_american_cars;</w:t>
+              <w:t>SELECT distinct `data-</w:t>
+            </w:r>
+            <w:proofErr w:type="spellStart"/>
+            <w:r>
+              <w:rPr>
+                <w:i/>
+              </w:rPr>
+              <w:t>fueltype</w:t>
+            </w:r>
+            <w:proofErr w:type="spellEnd"/>
+            <w:r>
+              <w:rPr>
+                <w:i/>
+              </w:rPr>
+              <w:t xml:space="preserve">` from </w:t>
+            </w:r>
+            <w:proofErr w:type="spellStart"/>
+            <w:r>
+              <w:rPr>
+                <w:i/>
+              </w:rPr>
+              <w:t>cars_stage.ext_american_cars</w:t>
+            </w:r>
+            <w:proofErr w:type="spellEnd"/>
+            <w:r>
+              <w:rPr>
+                <w:i/>
+              </w:rPr>
+              <w:t>;</w:t>
             </w:r>
           </w:p>
           <w:p>
@@ -4700,7 +6405,21 @@
               <w:rPr>
                 <w:lang w:val="da-DK"/>
               </w:rPr>
-              <w:t>Alternativt kan du bruge csv filen</w:t>
+              <w:t xml:space="preserve">Alternativt kan du bruge </w:t>
+            </w:r>
+            <w:proofErr w:type="spellStart"/>
+            <w:r>
+              <w:rPr>
+                <w:lang w:val="da-DK"/>
+              </w:rPr>
+              <w:t>csv</w:t>
+            </w:r>
+            <w:proofErr w:type="spellEnd"/>
+            <w:r>
+              <w:rPr>
+                <w:lang w:val="da-DK"/>
+              </w:rPr>
+              <w:t xml:space="preserve"> filen</w:t>
             </w:r>
             <w:r>
               <w:rPr>
@@ -4719,28 +6438,57 @@
               <w:rPr>
                 <w:lang w:val="da-DK"/>
               </w:rPr>
-              <w:t xml:space="preserve"> filtre til at identificere distincte forekomster så længe der er et overskueligt antal rækker i filen.</w:t>
-            </w:r>
-          </w:p>
-          <w:p>
-            <w:pPr>
-              <w:rPr>
-                <w:lang w:val="da-DK"/>
-              </w:rPr>
-            </w:pPr>
-          </w:p>
-          <w:p>
-            <w:pPr>
-              <w:rPr>
-                <w:lang w:val="da-DK"/>
-              </w:rPr>
-            </w:pPr>
-            <w:r>
-              <w:rPr>
-                <w:lang w:val="da-DK"/>
-              </w:rPr>
-              <w:t xml:space="preserve">Hvis der er flere rækker end excel kan håndtere, kan </w:t>
-            </w:r>
+              <w:t xml:space="preserve"> filtre til at identificere </w:t>
+            </w:r>
+            <w:proofErr w:type="spellStart"/>
+            <w:r>
+              <w:rPr>
+                <w:lang w:val="da-DK"/>
+              </w:rPr>
+              <w:t>distincte</w:t>
+            </w:r>
+            <w:proofErr w:type="spellEnd"/>
+            <w:r>
+              <w:rPr>
+                <w:lang w:val="da-DK"/>
+              </w:rPr>
+              <w:t xml:space="preserve"> forekomster så længe der er et overskueligt antal rækker i filen.</w:t>
+            </w:r>
+          </w:p>
+          <w:p>
+            <w:pPr>
+              <w:rPr>
+                <w:lang w:val="da-DK"/>
+              </w:rPr>
+            </w:pPr>
+          </w:p>
+          <w:p>
+            <w:pPr>
+              <w:rPr>
+                <w:lang w:val="da-DK"/>
+              </w:rPr>
+            </w:pPr>
+            <w:r>
+              <w:rPr>
+                <w:lang w:val="da-DK"/>
+              </w:rPr>
+              <w:t xml:space="preserve">Hvis der er flere rækker end </w:t>
+            </w:r>
+            <w:proofErr w:type="spellStart"/>
+            <w:r>
+              <w:rPr>
+                <w:lang w:val="da-DK"/>
+              </w:rPr>
+              <w:t>excel</w:t>
+            </w:r>
+            <w:proofErr w:type="spellEnd"/>
+            <w:r>
+              <w:rPr>
+                <w:lang w:val="da-DK"/>
+              </w:rPr>
+              <w:t xml:space="preserve"> kan håndtere, kan </w:t>
+            </w:r>
+            <w:proofErr w:type="spellStart"/>
             <w:r>
               <w:rPr>
                 <w:b/>
@@ -4748,6 +6496,7 @@
               </w:rPr>
               <w:t>PowerBI</w:t>
             </w:r>
+            <w:proofErr w:type="spellEnd"/>
             <w:r>
               <w:rPr>
                 <w:lang w:val="da-DK"/>
@@ -4861,48 +6610,131 @@
                 <w:b/>
                 <w:lang w:val="da-DK"/>
               </w:rPr>
-              <w:t>1.3 manually edit template_meta</w:t>
-            </w:r>
-          </w:p>
-          <w:p>
-            <w:pPr>
+              <w:t xml:space="preserve">1.3 </w:t>
+            </w:r>
+            <w:proofErr w:type="spellStart"/>
+            <w:r>
               <w:rPr>
                 <w:b/>
                 <w:lang w:val="da-DK"/>
               </w:rPr>
-            </w:pPr>
-          </w:p>
-          <w:p>
-            <w:pPr>
-              <w:rPr>
-                <w:lang w:val="da-DK"/>
-              </w:rPr>
-            </w:pPr>
-            <w:r>
-              <w:rPr>
-                <w:lang w:val="da-DK"/>
-              </w:rPr>
-              <w:t>Vi skal til at editere rækkerne i tabellen template_meta.</w:t>
-            </w:r>
-          </w:p>
-          <w:p>
-            <w:pPr>
-              <w:rPr>
-                <w:lang w:val="da-DK"/>
-              </w:rPr>
-            </w:pPr>
-          </w:p>
-          <w:p>
-            <w:pPr>
-              <w:rPr>
-                <w:lang w:val="da-DK"/>
-              </w:rPr>
-            </w:pPr>
-            <w:r>
-              <w:rPr>
-                <w:lang w:val="da-DK"/>
-              </w:rPr>
-              <w:t xml:space="preserve">At åbne en datatabel og editere felterne direkte kaldes data entry. Umiddelbart kunne jeg ikke finde featuren i MySql Workbench </w:t>
+              <w:t>manually</w:t>
+            </w:r>
+            <w:proofErr w:type="spellEnd"/>
+            <w:r>
+              <w:rPr>
+                <w:b/>
+                <w:lang w:val="da-DK"/>
+              </w:rPr>
+              <w:t xml:space="preserve"> </w:t>
+            </w:r>
+            <w:proofErr w:type="spellStart"/>
+            <w:r>
+              <w:rPr>
+                <w:b/>
+                <w:lang w:val="da-DK"/>
+              </w:rPr>
+              <w:t>edit</w:t>
+            </w:r>
+            <w:proofErr w:type="spellEnd"/>
+            <w:r>
+              <w:rPr>
+                <w:b/>
+                <w:lang w:val="da-DK"/>
+              </w:rPr>
+              <w:t xml:space="preserve"> </w:t>
+            </w:r>
+            <w:proofErr w:type="spellStart"/>
+            <w:r>
+              <w:rPr>
+                <w:b/>
+                <w:lang w:val="da-DK"/>
+              </w:rPr>
+              <w:t>template_meta</w:t>
+            </w:r>
+            <w:proofErr w:type="spellEnd"/>
+          </w:p>
+          <w:p>
+            <w:pPr>
+              <w:rPr>
+                <w:b/>
+                <w:lang w:val="da-DK"/>
+              </w:rPr>
+            </w:pPr>
+          </w:p>
+          <w:p>
+            <w:pPr>
+              <w:rPr>
+                <w:lang w:val="da-DK"/>
+              </w:rPr>
+            </w:pPr>
+            <w:r>
+              <w:rPr>
+                <w:lang w:val="da-DK"/>
+              </w:rPr>
+              <w:t xml:space="preserve">Vi skal til at editere rækkerne i tabellen </w:t>
+            </w:r>
+            <w:proofErr w:type="spellStart"/>
+            <w:r>
+              <w:rPr>
+                <w:lang w:val="da-DK"/>
+              </w:rPr>
+              <w:t>template_meta</w:t>
+            </w:r>
+            <w:proofErr w:type="spellEnd"/>
+            <w:r>
+              <w:rPr>
+                <w:lang w:val="da-DK"/>
+              </w:rPr>
+              <w:t>.</w:t>
+            </w:r>
+          </w:p>
+          <w:p>
+            <w:pPr>
+              <w:rPr>
+                <w:lang w:val="da-DK"/>
+              </w:rPr>
+            </w:pPr>
+          </w:p>
+          <w:p>
+            <w:pPr>
+              <w:rPr>
+                <w:lang w:val="da-DK"/>
+              </w:rPr>
+            </w:pPr>
+            <w:r>
+              <w:rPr>
+                <w:lang w:val="da-DK"/>
+              </w:rPr>
+              <w:t xml:space="preserve">At åbne en datatabel og editere felterne direkte kaldes data </w:t>
+            </w:r>
+            <w:proofErr w:type="spellStart"/>
+            <w:r>
+              <w:rPr>
+                <w:lang w:val="da-DK"/>
+              </w:rPr>
+              <w:t>entry</w:t>
+            </w:r>
+            <w:proofErr w:type="spellEnd"/>
+            <w:r>
+              <w:rPr>
+                <w:lang w:val="da-DK"/>
+              </w:rPr>
+              <w:t xml:space="preserve">. Umiddelbart kunne jeg ikke finde featuren i </w:t>
+            </w:r>
+            <w:proofErr w:type="spellStart"/>
+            <w:r>
+              <w:rPr>
+                <w:lang w:val="da-DK"/>
+              </w:rPr>
+              <w:t>MySql</w:t>
+            </w:r>
+            <w:proofErr w:type="spellEnd"/>
+            <w:r>
+              <w:rPr>
+                <w:lang w:val="da-DK"/>
+              </w:rPr>
+              <w:t xml:space="preserve"> Workbench </w:t>
             </w:r>
           </w:p>
         </w:tc>
@@ -5004,8 +6836,44 @@
                 <w:lang w:val="da-DK"/>
               </w:rPr>
               <w:lastRenderedPageBreak/>
-              <w:t>Brug denne select når du du skal editere indholdet i tabellen templat_meta</w:t>
-            </w:r>
+              <w:t xml:space="preserve">Brug denne </w:t>
+            </w:r>
+            <w:proofErr w:type="spellStart"/>
+            <w:r>
+              <w:rPr>
+                <w:lang w:val="da-DK"/>
+              </w:rPr>
+              <w:t>select</w:t>
+            </w:r>
+            <w:proofErr w:type="spellEnd"/>
+            <w:r>
+              <w:rPr>
+                <w:lang w:val="da-DK"/>
+              </w:rPr>
+              <w:t xml:space="preserve"> når du </w:t>
+            </w:r>
+            <w:proofErr w:type="spellStart"/>
+            <w:r>
+              <w:rPr>
+                <w:lang w:val="da-DK"/>
+              </w:rPr>
+              <w:t>du</w:t>
+            </w:r>
+            <w:proofErr w:type="spellEnd"/>
+            <w:r>
+              <w:rPr>
+                <w:lang w:val="da-DK"/>
+              </w:rPr>
+              <w:t xml:space="preserve"> skal editere indholdet i tabellen </w:t>
+            </w:r>
+            <w:proofErr w:type="spellStart"/>
+            <w:r>
+              <w:rPr>
+                <w:lang w:val="da-DK"/>
+              </w:rPr>
+              <w:t>templat_meta</w:t>
+            </w:r>
+            <w:proofErr w:type="spellEnd"/>
           </w:p>
           <w:p>
             <w:pPr>
@@ -5042,7 +6910,7 @@
                 <w:noProof/>
                 <w:sz w:val="16"/>
                 <w:szCs w:val="16"/>
-                <w:lang w:eastAsia="en-GB"/>
+                <w:lang w:val="da-DK" w:eastAsia="en-GB"/>
               </w:rPr>
             </w:pPr>
             <w:r>
@@ -5051,29 +6919,77 @@
                 <w:noProof/>
                 <w:sz w:val="16"/>
                 <w:szCs w:val="16"/>
-                <w:lang w:eastAsia="en-GB"/>
+                <w:lang w:val="da-DK" w:eastAsia="en-GB"/>
               </w:rPr>
               <w:t>order by ordinal_position;</w:t>
             </w:r>
           </w:p>
-          <w:p/>
-          <w:p>
-            <w:pPr>
-              <w:rPr>
-                <w:lang w:val="da-DK"/>
-              </w:rPr>
-            </w:pPr>
-            <w:r>
-              <w:rPr>
-                <w:lang w:val="da-DK"/>
-              </w:rPr>
-              <w:t>Data I ext tabellen løbes igenne</w:t>
-            </w:r>
-            <w:r>
-              <w:rPr>
-                <w:lang w:val="da-DK"/>
-              </w:rPr>
-              <w:t>m, og vi indhenter oplysninger som min og max length, om der er tomme data i nogle kollonne/rækker.</w:t>
+          <w:p>
+            <w:pPr>
+              <w:rPr>
+                <w:lang w:val="da-DK"/>
+              </w:rPr>
+            </w:pPr>
+          </w:p>
+          <w:p>
+            <w:pPr>
+              <w:rPr>
+                <w:lang w:val="da-DK"/>
+              </w:rPr>
+            </w:pPr>
+            <w:r>
+              <w:rPr>
+                <w:lang w:val="da-DK"/>
+              </w:rPr>
+              <w:t xml:space="preserve">Data I </w:t>
+            </w:r>
+            <w:proofErr w:type="spellStart"/>
+            <w:r>
+              <w:rPr>
+                <w:lang w:val="da-DK"/>
+              </w:rPr>
+              <w:t>ext</w:t>
+            </w:r>
+            <w:proofErr w:type="spellEnd"/>
+            <w:r>
+              <w:rPr>
+                <w:lang w:val="da-DK"/>
+              </w:rPr>
+              <w:t xml:space="preserve"> tabellen løbes igenne</w:t>
+            </w:r>
+            <w:r>
+              <w:rPr>
+                <w:lang w:val="da-DK"/>
+              </w:rPr>
+              <w:t xml:space="preserve">m, og vi indhenter oplysninger som min og max </w:t>
+            </w:r>
+            <w:proofErr w:type="spellStart"/>
+            <w:r>
+              <w:rPr>
+                <w:lang w:val="da-DK"/>
+              </w:rPr>
+              <w:t>length</w:t>
+            </w:r>
+            <w:proofErr w:type="spellEnd"/>
+            <w:r>
+              <w:rPr>
+                <w:lang w:val="da-DK"/>
+              </w:rPr>
+              <w:t xml:space="preserve">, om der er tomme data i nogle </w:t>
+            </w:r>
+            <w:proofErr w:type="spellStart"/>
+            <w:r>
+              <w:rPr>
+                <w:lang w:val="da-DK"/>
+              </w:rPr>
+              <w:t>kollonne</w:t>
+            </w:r>
+            <w:proofErr w:type="spellEnd"/>
+            <w:r>
+              <w:rPr>
+                <w:lang w:val="da-DK"/>
+              </w:rPr>
+              <w:t>/rækker.</w:t>
             </w:r>
           </w:p>
           <w:p>
@@ -5154,8 +7070,30 @@
               <w:rPr>
                 <w:lang w:val="da-DK"/>
               </w:rPr>
-              <w:t>Vi skal nu tilrette designet af vores dat tabel, ved at editere data i tabellen, direkte i Workbench Result grid</w:t>
-            </w:r>
+              <w:t xml:space="preserve">Vi skal nu tilrette designet af vores dat tabel, ved at editere data i tabellen, direkte i Workbench </w:t>
+            </w:r>
+            <w:proofErr w:type="spellStart"/>
+            <w:r>
+              <w:rPr>
+                <w:lang w:val="da-DK"/>
+              </w:rPr>
+              <w:t>Result</w:t>
+            </w:r>
+            <w:proofErr w:type="spellEnd"/>
+            <w:r>
+              <w:rPr>
+                <w:lang w:val="da-DK"/>
+              </w:rPr>
+              <w:t xml:space="preserve"> </w:t>
+            </w:r>
+            <w:proofErr w:type="spellStart"/>
+            <w:r>
+              <w:rPr>
+                <w:lang w:val="da-DK"/>
+              </w:rPr>
+              <w:t>grid</w:t>
+            </w:r>
+            <w:proofErr w:type="spellEnd"/>
           </w:p>
           <w:p>
             <w:pPr>
@@ -5240,19 +7178,35 @@
               <w:rPr>
                 <w:lang w:val="da-DK"/>
               </w:rPr>
-              <w:t xml:space="preserve"> er temmelig sikkert e</w:t>
-            </w:r>
-            <w:r>
-              <w:rPr>
-                <w:lang w:val="da-DK"/>
-              </w:rPr>
-              <w:t>n nøgle, altid 17 karakterer, datatypen ændres fra varchar til char (fast længde)</w:t>
-            </w:r>
-            <w:r>
-              <w:rPr>
-                <w:lang w:val="da-DK"/>
-              </w:rPr>
-              <w:t>.</w:t>
+              <w:t xml:space="preserve"> er temmelig sikkert en nøgle, altid 17 karakterer, datatypen ændres fra </w:t>
+            </w:r>
+            <w:proofErr w:type="spellStart"/>
+            <w:r>
+              <w:rPr>
+                <w:lang w:val="da-DK"/>
+              </w:rPr>
+              <w:t>varchar</w:t>
+            </w:r>
+            <w:proofErr w:type="spellEnd"/>
+            <w:r>
+              <w:rPr>
+                <w:lang w:val="da-DK"/>
+              </w:rPr>
+              <w:t xml:space="preserve"> til </w:t>
+            </w:r>
+            <w:proofErr w:type="spellStart"/>
+            <w:r>
+              <w:rPr>
+                <w:lang w:val="da-DK"/>
+              </w:rPr>
+              <w:t>char</w:t>
+            </w:r>
+            <w:proofErr w:type="spellEnd"/>
+            <w:r>
+              <w:rPr>
+                <w:lang w:val="da-DK"/>
+              </w:rPr>
+              <w:t xml:space="preserve"> (fast længde).</w:t>
             </w:r>
           </w:p>
           <w:p>
@@ -5274,15 +7228,17 @@
                 <w:b/>
                 <w:lang w:val="da-DK"/>
               </w:rPr>
-              <w:t>d</w:t>
-            </w:r>
+              <w:t>data-</w:t>
+            </w:r>
+            <w:proofErr w:type="spellStart"/>
             <w:r>
               <w:rPr>
                 <w:b/>
                 <w:lang w:val="da-DK"/>
               </w:rPr>
-              <w:t>ata-year</w:t>
-            </w:r>
+              <w:t>year</w:t>
+            </w:r>
+            <w:proofErr w:type="spellEnd"/>
             <w:r>
               <w:rPr>
                 <w:lang w:val="da-DK"/>
@@ -5294,25 +7250,50 @@
                 <w:b/>
                 <w:lang w:val="da-DK"/>
               </w:rPr>
-              <w:t>data-price</w:t>
-            </w:r>
-            <w:r>
-              <w:rPr>
-                <w:lang w:val="da-DK"/>
-              </w:rPr>
-              <w:t xml:space="preserve"> er helt sikkert numeriske værdier, i dette tilfælde kan vi bruge en int som datatype. En int har ingen dimensionering, så felt</w:t>
-            </w:r>
-            <w:r>
-              <w:rPr>
-                <w:lang w:val="da-DK"/>
-              </w:rPr>
-              <w:t xml:space="preserve"> i kolonnen dimension skal sættes til NULL</w:t>
-            </w:r>
-            <w:r>
-              <w:rPr>
-                <w:lang w:val="da-DK"/>
-              </w:rPr>
-              <w:t>.</w:t>
+              <w:t>data-</w:t>
+            </w:r>
+            <w:proofErr w:type="spellStart"/>
+            <w:r>
+              <w:rPr>
+                <w:b/>
+                <w:lang w:val="da-DK"/>
+              </w:rPr>
+              <w:t>price</w:t>
+            </w:r>
+            <w:proofErr w:type="spellEnd"/>
+            <w:r>
+              <w:rPr>
+                <w:lang w:val="da-DK"/>
+              </w:rPr>
+              <w:t xml:space="preserve"> er helt sikkert numeriske værdier, i dette tilfælde kan vi bruge en </w:t>
+            </w:r>
+            <w:proofErr w:type="spellStart"/>
+            <w:r>
+              <w:rPr>
+                <w:lang w:val="da-DK"/>
+              </w:rPr>
+              <w:t>int</w:t>
+            </w:r>
+            <w:proofErr w:type="spellEnd"/>
+            <w:r>
+              <w:rPr>
+                <w:lang w:val="da-DK"/>
+              </w:rPr>
+              <w:t xml:space="preserve"> som datatype. En </w:t>
+            </w:r>
+            <w:proofErr w:type="spellStart"/>
+            <w:r>
+              <w:rPr>
+                <w:lang w:val="da-DK"/>
+              </w:rPr>
+              <w:t>int</w:t>
+            </w:r>
+            <w:proofErr w:type="spellEnd"/>
+            <w:r>
+              <w:rPr>
+                <w:lang w:val="da-DK"/>
+              </w:rPr>
+              <w:t xml:space="preserve"> har ingen dimensionering, så felt i kolonnen dimension skal sættes til NULL.</w:t>
             </w:r>
           </w:p>
           <w:p>
@@ -5340,7 +7321,21 @@
               <w:rPr>
                 <w:lang w:val="da-DK"/>
               </w:rPr>
-              <w:t xml:space="preserve"> kolonnen ændres til en værdi der kan ligge over max length, som vi ser data repræsenteret i (i denne omgang), for at gøre interfacet mere robust og adresserende den usikkerhed der ligger i at basere design på et smalt udsnit af test data.</w:t>
+              <w:t xml:space="preserve"> kolonnen ændres til en værdi der kan ligge over max </w:t>
+            </w:r>
+            <w:proofErr w:type="spellStart"/>
+            <w:r>
+              <w:rPr>
+                <w:lang w:val="da-DK"/>
+              </w:rPr>
+              <w:t>length</w:t>
+            </w:r>
+            <w:proofErr w:type="spellEnd"/>
+            <w:r>
+              <w:rPr>
+                <w:lang w:val="da-DK"/>
+              </w:rPr>
+              <w:t>, som vi ser data repræsenteret i (i denne omgang), for at gøre interfacet mere robust og adresserende den usikkerhed der ligger i at basere design på et smalt udsnit af test data.</w:t>
             </w:r>
           </w:p>
         </w:tc>
@@ -5379,7 +7374,21 @@
               <w:rPr>
                 <w:lang w:val="da-DK"/>
               </w:rPr>
-              <w:t>Tryk på Apply når du er færdig.</w:t>
+              <w:t xml:space="preserve">Tryk på </w:t>
+            </w:r>
+            <w:proofErr w:type="spellStart"/>
+            <w:r>
+              <w:rPr>
+                <w:lang w:val="da-DK"/>
+              </w:rPr>
+              <w:t>Apply</w:t>
+            </w:r>
+            <w:proofErr w:type="spellEnd"/>
+            <w:r>
+              <w:rPr>
+                <w:lang w:val="da-DK"/>
+              </w:rPr>
+              <w:t xml:space="preserve"> når du er færdig.</w:t>
             </w:r>
           </w:p>
         </w:tc>
@@ -5453,21 +7462,43 @@
               <w:rPr>
                 <w:lang w:val="da-DK"/>
               </w:rPr>
-              <w:t xml:space="preserve">I en dialog kan du se dine updates. </w:t>
-            </w:r>
-          </w:p>
-          <w:p>
-            <w:pPr>
-              <w:rPr>
-                <w:lang w:val="da-DK"/>
-              </w:rPr>
-            </w:pPr>
-            <w:r>
-              <w:rPr>
-                <w:lang w:val="da-DK"/>
-              </w:rPr>
-              <w:t>Tryk Apply</w:t>
-            </w:r>
+              <w:t xml:space="preserve">I en dialog kan du se dine </w:t>
+            </w:r>
+            <w:proofErr w:type="spellStart"/>
+            <w:r>
+              <w:rPr>
+                <w:lang w:val="da-DK"/>
+              </w:rPr>
+              <w:t>updates</w:t>
+            </w:r>
+            <w:proofErr w:type="spellEnd"/>
+            <w:r>
+              <w:rPr>
+                <w:lang w:val="da-DK"/>
+              </w:rPr>
+              <w:t xml:space="preserve">. </w:t>
+            </w:r>
+          </w:p>
+          <w:p>
+            <w:pPr>
+              <w:rPr>
+                <w:lang w:val="da-DK"/>
+              </w:rPr>
+            </w:pPr>
+            <w:r>
+              <w:rPr>
+                <w:lang w:val="da-DK"/>
+              </w:rPr>
+              <w:t xml:space="preserve">Tryk </w:t>
+            </w:r>
+            <w:proofErr w:type="spellStart"/>
+            <w:r>
+              <w:rPr>
+                <w:lang w:val="da-DK"/>
+              </w:rPr>
+              <w:t>Apply</w:t>
+            </w:r>
+            <w:proofErr w:type="spellEnd"/>
           </w:p>
           <w:p>
             <w:pPr>
@@ -5491,8 +7522,21 @@
           </w:p>
           <w:p>
             <w:r>
-              <w:t>2.1 DML UPdate template_meta.sql</w:t>
-            </w:r>
+              <w:t xml:space="preserve">2.1 DML </w:t>
+            </w:r>
+            <w:proofErr w:type="spellStart"/>
+            <w:r>
+              <w:t>UPdate</w:t>
+            </w:r>
+            <w:proofErr w:type="spellEnd"/>
+            <w:r>
+              <w:t xml:space="preserve"> </w:t>
+            </w:r>
+            <w:proofErr w:type="spellStart"/>
+            <w:r>
+              <w:t>template_meta.sql</w:t>
+            </w:r>
+            <w:proofErr w:type="spellEnd"/>
           </w:p>
         </w:tc>
         <w:tc>
@@ -5575,7 +7619,7 @@
           <w:lang w:val="da-DK"/>
         </w:rPr>
       </w:pPr>
-      <w:bookmarkStart w:id="10" w:name="_Toc101136947"/>
+      <w:bookmarkStart w:id="11" w:name="_Toc101136947"/>
       <w:r>
         <w:rPr>
           <w:lang w:val="da-DK"/>
@@ -5587,9 +7631,17 @@
         <w:rPr>
           <w:lang w:val="da-DK"/>
         </w:rPr>
-        <w:t>Generate database objects</w:t>
-      </w:r>
-      <w:bookmarkEnd w:id="10"/>
+        <w:t xml:space="preserve">Generate database </w:t>
+      </w:r>
+      <w:proofErr w:type="spellStart"/>
+      <w:r>
+        <w:rPr>
+          <w:lang w:val="da-DK"/>
+        </w:rPr>
+        <w:t>objects</w:t>
+      </w:r>
+      <w:bookmarkEnd w:id="11"/>
+      <w:proofErr w:type="spellEnd"/>
     </w:p>
     <w:p>
       <w:pPr>
@@ -5615,11 +7667,19 @@
         </w:rPr>
         <w:t xml:space="preserve"> </w:t>
       </w:r>
-      <w:r>
-        <w:rPr>
-          <w:lang w:val="da-DK"/>
-        </w:rPr>
-        <w:t>cars_stage databasen</w:t>
+      <w:proofErr w:type="spellStart"/>
+      <w:r>
+        <w:rPr>
+          <w:lang w:val="da-DK"/>
+        </w:rPr>
+        <w:t>cars_stage</w:t>
+      </w:r>
+      <w:proofErr w:type="spellEnd"/>
+      <w:r>
+        <w:rPr>
+          <w:lang w:val="da-DK"/>
+        </w:rPr>
+        <w:t xml:space="preserve"> databasen</w:t>
       </w:r>
       <w:r>
         <w:rPr>
@@ -5699,7 +7759,49 @@
         <w:rPr>
           <w:lang w:val="da-DK"/>
         </w:rPr>
-        <w:t>Vi ender op med en stored procedure, der kan kaldes med automatik eksekvering. Oracle og MSSQL server har selvstændige schedulere dedikeret denne use case.</w:t>
+        <w:t xml:space="preserve">Vi ender op med en </w:t>
+      </w:r>
+      <w:proofErr w:type="spellStart"/>
+      <w:r>
+        <w:rPr>
+          <w:lang w:val="da-DK"/>
+        </w:rPr>
+        <w:t>stored</w:t>
+      </w:r>
+      <w:proofErr w:type="spellEnd"/>
+      <w:r>
+        <w:rPr>
+          <w:lang w:val="da-DK"/>
+        </w:rPr>
+        <w:t xml:space="preserve"> procedure, der kan kaldes med automatik eksekvering. Oracle og MSSQL server har selvstændige </w:t>
+      </w:r>
+      <w:proofErr w:type="spellStart"/>
+      <w:r>
+        <w:rPr>
+          <w:lang w:val="da-DK"/>
+        </w:rPr>
+        <w:t>schedulere</w:t>
+      </w:r>
+      <w:proofErr w:type="spellEnd"/>
+      <w:r>
+        <w:rPr>
+          <w:lang w:val="da-DK"/>
+        </w:rPr>
+        <w:t xml:space="preserve"> dedikeret denne </w:t>
+      </w:r>
+      <w:proofErr w:type="spellStart"/>
+      <w:r>
+        <w:rPr>
+          <w:lang w:val="da-DK"/>
+        </w:rPr>
+        <w:t>use</w:t>
+      </w:r>
+      <w:proofErr w:type="spellEnd"/>
+      <w:r>
+        <w:rPr>
+          <w:lang w:val="da-DK"/>
+        </w:rPr>
+        <w:t xml:space="preserve"> case.</w:t>
       </w:r>
     </w:p>
     <w:p>
@@ -5712,7 +7814,75 @@
         <w:rPr>
           <w:lang w:val="da-DK"/>
         </w:rPr>
-        <w:t>Med MySql server vil man kunne lave en kommandolinje kommando afviklet i MySql CLI (command line interface) og lade operativ systemts scheduler klare opgaven.</w:t>
+        <w:t xml:space="preserve">Med </w:t>
+      </w:r>
+      <w:proofErr w:type="spellStart"/>
+      <w:r>
+        <w:rPr>
+          <w:lang w:val="da-DK"/>
+        </w:rPr>
+        <w:t>MySql</w:t>
+      </w:r>
+      <w:proofErr w:type="spellEnd"/>
+      <w:r>
+        <w:rPr>
+          <w:lang w:val="da-DK"/>
+        </w:rPr>
+        <w:t xml:space="preserve"> server vil man kunne lave en kommandolinje kommando afviklet i </w:t>
+      </w:r>
+      <w:proofErr w:type="spellStart"/>
+      <w:r>
+        <w:rPr>
+          <w:lang w:val="da-DK"/>
+        </w:rPr>
+        <w:t>MySql</w:t>
+      </w:r>
+      <w:proofErr w:type="spellEnd"/>
+      <w:r>
+        <w:rPr>
+          <w:lang w:val="da-DK"/>
+        </w:rPr>
+        <w:t xml:space="preserve"> CLI (</w:t>
+      </w:r>
+      <w:proofErr w:type="spellStart"/>
+      <w:r>
+        <w:rPr>
+          <w:lang w:val="da-DK"/>
+        </w:rPr>
+        <w:t>command</w:t>
+      </w:r>
+      <w:proofErr w:type="spellEnd"/>
+      <w:r>
+        <w:rPr>
+          <w:lang w:val="da-DK"/>
+        </w:rPr>
+        <w:t xml:space="preserve"> line interface) og lade operativ system</w:t>
+      </w:r>
+      <w:r>
+        <w:rPr>
+          <w:lang w:val="da-DK"/>
+        </w:rPr>
+        <w:t>e</w:t>
+      </w:r>
+      <w:r>
+        <w:rPr>
+          <w:lang w:val="da-DK"/>
+        </w:rPr>
+        <w:t xml:space="preserve">ts </w:t>
+      </w:r>
+      <w:proofErr w:type="spellStart"/>
+      <w:r>
+        <w:rPr>
+          <w:lang w:val="da-DK"/>
+        </w:rPr>
+        <w:t>scheduler</w:t>
+      </w:r>
+      <w:proofErr w:type="spellEnd"/>
+      <w:r>
+        <w:rPr>
+          <w:lang w:val="da-DK"/>
+        </w:rPr>
+        <w:t xml:space="preserve"> klare opgaven.</w:t>
       </w:r>
     </w:p>
     <w:p>
@@ -5725,7 +7895,49 @@
         <w:rPr>
           <w:lang w:val="da-DK"/>
         </w:rPr>
-        <w:t>Står MySql installationen på en Unix/Linux platform, ville crontab være et oplagt implementeringsrum for scheduleringen.</w:t>
+        <w:t xml:space="preserve">Står </w:t>
+      </w:r>
+      <w:proofErr w:type="spellStart"/>
+      <w:r>
+        <w:rPr>
+          <w:lang w:val="da-DK"/>
+        </w:rPr>
+        <w:t>MySql</w:t>
+      </w:r>
+      <w:proofErr w:type="spellEnd"/>
+      <w:r>
+        <w:rPr>
+          <w:lang w:val="da-DK"/>
+        </w:rPr>
+        <w:t xml:space="preserve"> installationen på en Unix/Linux platform, ville </w:t>
+      </w:r>
+      <w:proofErr w:type="spellStart"/>
+      <w:r>
+        <w:rPr>
+          <w:lang w:val="da-DK"/>
+        </w:rPr>
+        <w:t>crontab</w:t>
+      </w:r>
+      <w:proofErr w:type="spellEnd"/>
+      <w:r>
+        <w:rPr>
+          <w:lang w:val="da-DK"/>
+        </w:rPr>
+        <w:t xml:space="preserve"> være et oplagt implementeringsrum for </w:t>
+      </w:r>
+      <w:proofErr w:type="spellStart"/>
+      <w:r>
+        <w:rPr>
+          <w:lang w:val="da-DK"/>
+        </w:rPr>
+        <w:t>scheduleringen</w:t>
+      </w:r>
+      <w:proofErr w:type="spellEnd"/>
+      <w:r>
+        <w:rPr>
+          <w:lang w:val="da-DK"/>
+        </w:rPr>
+        <w:t>.</w:t>
       </w:r>
     </w:p>
     <w:tbl>
@@ -5764,6 +7976,7 @@
               </w:rPr>
               <w:t xml:space="preserve"> </w:t>
             </w:r>
+            <w:proofErr w:type="spellStart"/>
             <w:r>
               <w:rPr>
                 <w:b/>
@@ -5771,6 +7984,7 @@
               </w:rPr>
               <w:t>sp_create_dat_table</w:t>
             </w:r>
+            <w:proofErr w:type="spellEnd"/>
           </w:p>
           <w:p>
             <w:pPr>
@@ -5958,8 +8172,17 @@
                 <w:b/>
                 <w:lang w:val="da-DK"/>
               </w:rPr>
-              <w:t>1.4.2 sp_create_tfm_view</w:t>
-            </w:r>
+              <w:t xml:space="preserve">1.4.2 </w:t>
+            </w:r>
+            <w:proofErr w:type="spellStart"/>
+            <w:r>
+              <w:rPr>
+                <w:b/>
+                <w:lang w:val="da-DK"/>
+              </w:rPr>
+              <w:t>sp_create_tfm_view</w:t>
+            </w:r>
+            <w:proofErr w:type="spellEnd"/>
           </w:p>
           <w:p>
             <w:pPr>
@@ -5977,7 +8200,35 @@
               <w:rPr>
                 <w:lang w:val="da-DK"/>
               </w:rPr>
-              <w:t>et view der typecaster data fra ext tabellen</w:t>
+              <w:t xml:space="preserve">et </w:t>
+            </w:r>
+            <w:proofErr w:type="spellStart"/>
+            <w:r>
+              <w:rPr>
+                <w:lang w:val="da-DK"/>
+              </w:rPr>
+              <w:t>view</w:t>
+            </w:r>
+            <w:proofErr w:type="spellEnd"/>
+            <w:r>
+              <w:rPr>
+                <w:lang w:val="da-DK"/>
+              </w:rPr>
+              <w:t xml:space="preserve"> der typecaster data fra </w:t>
+            </w:r>
+            <w:proofErr w:type="spellStart"/>
+            <w:r>
+              <w:rPr>
+                <w:lang w:val="da-DK"/>
+              </w:rPr>
+              <w:t>ext</w:t>
+            </w:r>
+            <w:proofErr w:type="spellEnd"/>
+            <w:r>
+              <w:rPr>
+                <w:lang w:val="da-DK"/>
+              </w:rPr>
+              <w:t xml:space="preserve"> tabellen</w:t>
             </w:r>
           </w:p>
         </w:tc>
@@ -6062,24 +8313,59 @@
               <w:rPr>
                 <w:lang w:val="da-DK"/>
               </w:rPr>
-              <w:t>check at viewet er designet som du forventer</w:t>
-            </w:r>
-          </w:p>
-          <w:p>
-            <w:pPr>
-              <w:rPr>
-                <w:lang w:val="da-DK"/>
-              </w:rPr>
-            </w:pPr>
-          </w:p>
-          <w:p>
-            <w:r>
-              <w:t>Afprøv viewet med</w:t>
-            </w:r>
-          </w:p>
-          <w:p>
-            <w:r>
-              <w:t>SELECT * FROM `cars_stage`.`tfm_vw_american_cars`</w:t>
+              <w:t xml:space="preserve">check at </w:t>
+            </w:r>
+            <w:proofErr w:type="spellStart"/>
+            <w:r>
+              <w:rPr>
+                <w:lang w:val="da-DK"/>
+              </w:rPr>
+              <w:t>viewet</w:t>
+            </w:r>
+            <w:proofErr w:type="spellEnd"/>
+            <w:r>
+              <w:rPr>
+                <w:lang w:val="da-DK"/>
+              </w:rPr>
+              <w:t xml:space="preserve"> er designet som du forventer</w:t>
+            </w:r>
+          </w:p>
+          <w:p>
+            <w:pPr>
+              <w:rPr>
+                <w:lang w:val="da-DK"/>
+              </w:rPr>
+            </w:pPr>
+          </w:p>
+          <w:p>
+            <w:proofErr w:type="spellStart"/>
+            <w:r>
+              <w:t>Afprøv</w:t>
+            </w:r>
+            <w:proofErr w:type="spellEnd"/>
+            <w:r>
+              <w:t xml:space="preserve"> </w:t>
+            </w:r>
+            <w:proofErr w:type="spellStart"/>
+            <w:r>
+              <w:t>viewet</w:t>
+            </w:r>
+            <w:proofErr w:type="spellEnd"/>
+            <w:r>
+              <w:t xml:space="preserve"> med</w:t>
+            </w:r>
+          </w:p>
+          <w:p>
+            <w:r>
+              <w:t>SELECT * FROM `cars_stage`.`</w:t>
+            </w:r>
+            <w:proofErr w:type="spellStart"/>
+            <w:r>
+              <w:t>tfm_vw_american_cars</w:t>
+            </w:r>
+            <w:proofErr w:type="spellEnd"/>
+            <w:r>
+              <w:t>`</w:t>
             </w:r>
           </w:p>
         </w:tc>
@@ -6307,15 +8593,24 @@
                 <w:b/>
                 <w:lang w:val="da-DK"/>
               </w:rPr>
-              <w:t xml:space="preserve"> sp_create_tfm_</w:t>
-            </w:r>
+              <w:t xml:space="preserve"> </w:t>
+            </w:r>
+            <w:proofErr w:type="spellStart"/>
             <w:r>
               <w:rPr>
                 <w:b/>
                 <w:lang w:val="da-DK"/>
               </w:rPr>
+              <w:t>sp_create_tfm_</w:t>
+            </w:r>
+            <w:r>
+              <w:rPr>
+                <w:b/>
+                <w:lang w:val="da-DK"/>
+              </w:rPr>
               <w:t>sp</w:t>
             </w:r>
+            <w:proofErr w:type="spellEnd"/>
           </w:p>
           <w:p>
             <w:pPr>
@@ -6341,11 +8636,19 @@
               </w:rPr>
               <w:t xml:space="preserve"> </w:t>
             </w:r>
-            <w:r>
-              <w:rPr>
-                <w:lang w:val="da-DK"/>
-              </w:rPr>
-              <w:t xml:space="preserve">sp, </w:t>
+            <w:proofErr w:type="spellStart"/>
+            <w:r>
+              <w:rPr>
+                <w:lang w:val="da-DK"/>
+              </w:rPr>
+              <w:t>sp</w:t>
+            </w:r>
+            <w:proofErr w:type="spellEnd"/>
+            <w:r>
+              <w:rPr>
+                <w:lang w:val="da-DK"/>
+              </w:rPr>
+              <w:t xml:space="preserve">, </w:t>
             </w:r>
             <w:r>
               <w:rPr>
@@ -6357,7 +8660,49 @@
               <w:rPr>
                 <w:lang w:val="da-DK"/>
               </w:rPr>
-              <w:t>rækker data fra ext tabellen gennem tfm viewet og lander dem i dat tabellen</w:t>
+              <w:t xml:space="preserve">rækker data fra </w:t>
+            </w:r>
+            <w:proofErr w:type="spellStart"/>
+            <w:r>
+              <w:rPr>
+                <w:lang w:val="da-DK"/>
+              </w:rPr>
+              <w:t>ext</w:t>
+            </w:r>
+            <w:proofErr w:type="spellEnd"/>
+            <w:r>
+              <w:rPr>
+                <w:lang w:val="da-DK"/>
+              </w:rPr>
+              <w:t xml:space="preserve"> tabellen gennem </w:t>
+            </w:r>
+            <w:proofErr w:type="spellStart"/>
+            <w:r>
+              <w:rPr>
+                <w:lang w:val="da-DK"/>
+              </w:rPr>
+              <w:t>tfm</w:t>
+            </w:r>
+            <w:proofErr w:type="spellEnd"/>
+            <w:r>
+              <w:rPr>
+                <w:lang w:val="da-DK"/>
+              </w:rPr>
+              <w:t xml:space="preserve"> </w:t>
+            </w:r>
+            <w:proofErr w:type="spellStart"/>
+            <w:r>
+              <w:rPr>
+                <w:lang w:val="da-DK"/>
+              </w:rPr>
+              <w:t>viewet</w:t>
+            </w:r>
+            <w:proofErr w:type="spellEnd"/>
+            <w:r>
+              <w:rPr>
+                <w:lang w:val="da-DK"/>
+              </w:rPr>
+              <w:t xml:space="preserve"> og lander dem i dat tabellen</w:t>
             </w:r>
           </w:p>
         </w:tc>
@@ -6670,22 +9015,64 @@
                 <w:noProof/>
                 <w:lang w:val="da-DK" w:eastAsia="en-GB"/>
               </w:rPr>
-              <w:t>Vi fortsætter og anvender en workaroud, der også viser dig hvordan du debigger store procedures.</w:t>
-            </w:r>
-          </w:p>
-          <w:p>
-            <w:pPr>
+              <w:t>Vi fortsætter og anvender en workaroud, der også viser dig hvordan du deb</w:t>
+            </w:r>
+            <w:r>
               <w:rPr>
                 <w:noProof/>
                 <w:lang w:val="da-DK" w:eastAsia="en-GB"/>
               </w:rPr>
-            </w:pPr>
+              <w:t>u</w:t>
+            </w:r>
             <w:r>
               <w:rPr>
                 <w:noProof/>
                 <w:lang w:val="da-DK" w:eastAsia="en-GB"/>
               </w:rPr>
-              <w:t xml:space="preserve">Bemærk den gule pil i skærmbilledet ovenfor. I dette tilfælde selectere vi hhvad der står i vores dynamiske sql tekststreng.  </w:t>
+              <w:t>gger store</w:t>
+            </w:r>
+            <w:r>
+              <w:rPr>
+                <w:noProof/>
+                <w:lang w:val="da-DK" w:eastAsia="en-GB"/>
+              </w:rPr>
+              <w:t>d</w:t>
+            </w:r>
+            <w:r>
+              <w:rPr>
+                <w:noProof/>
+                <w:lang w:val="da-DK" w:eastAsia="en-GB"/>
+              </w:rPr>
+              <w:t xml:space="preserve"> procedures.</w:t>
+            </w:r>
+          </w:p>
+          <w:p>
+            <w:pPr>
+              <w:rPr>
+                <w:noProof/>
+                <w:lang w:val="da-DK" w:eastAsia="en-GB"/>
+              </w:rPr>
+            </w:pPr>
+            <w:r>
+              <w:rPr>
+                <w:noProof/>
+                <w:lang w:val="da-DK" w:eastAsia="en-GB"/>
+              </w:rPr>
+              <w:t xml:space="preserve">Bemærk den gule pil i skærmbilledet ovenfor. </w:t>
+            </w:r>
+            <w:r>
+              <w:rPr>
+                <w:noProof/>
+                <w:lang w:val="da-DK" w:eastAsia="en-GB"/>
+              </w:rPr>
+              <w:t>I dette tilfælde selectere vi h</w:t>
+            </w:r>
+            <w:r>
+              <w:rPr>
+                <w:noProof/>
+                <w:lang w:val="da-DK" w:eastAsia="en-GB"/>
+              </w:rPr>
+              <w:t xml:space="preserve">vad der står i vores dynamiske sql tekststreng.  </w:t>
             </w:r>
           </w:p>
           <w:p>
@@ -6714,33 +9101,83 @@
                 <w:lang w:val="da-DK"/>
               </w:rPr>
               <w:lastRenderedPageBreak/>
-              <w:t>Peg på resultatet I ‘Result G</w:t>
-            </w:r>
-            <w:r>
-              <w:rPr>
-                <w:lang w:val="da-DK"/>
-              </w:rPr>
-              <w:t>rid’ højreklik og i kontekst menuen vælg ’Copy Field’</w:t>
-            </w:r>
-          </w:p>
-          <w:p>
-            <w:pPr>
-              <w:rPr>
-                <w:lang w:val="da-DK"/>
-              </w:rPr>
-            </w:pPr>
-          </w:p>
-          <w:p>
-            <w:pPr>
-              <w:rPr>
-                <w:lang w:val="da-DK"/>
-              </w:rPr>
-            </w:pPr>
-            <w:r>
-              <w:rPr>
-                <w:lang w:val="da-DK"/>
-              </w:rPr>
-              <w:t xml:space="preserve">Paste indholdet til et nyt SQL Command vindue </w:t>
+              <w:t>Peg på resultatet I ‘</w:t>
+            </w:r>
+            <w:proofErr w:type="spellStart"/>
+            <w:r>
+              <w:rPr>
+                <w:lang w:val="da-DK"/>
+              </w:rPr>
+              <w:t>Result</w:t>
+            </w:r>
+            <w:proofErr w:type="spellEnd"/>
+            <w:r>
+              <w:rPr>
+                <w:lang w:val="da-DK"/>
+              </w:rPr>
+              <w:t xml:space="preserve"> G</w:t>
+            </w:r>
+            <w:r>
+              <w:rPr>
+                <w:lang w:val="da-DK"/>
+              </w:rPr>
+              <w:t xml:space="preserve">rid’ </w:t>
+            </w:r>
+            <w:proofErr w:type="spellStart"/>
+            <w:r>
+              <w:rPr>
+                <w:lang w:val="da-DK"/>
+              </w:rPr>
+              <w:t>højreklik</w:t>
+            </w:r>
+            <w:proofErr w:type="spellEnd"/>
+            <w:r>
+              <w:rPr>
+                <w:lang w:val="da-DK"/>
+              </w:rPr>
+              <w:t xml:space="preserve"> og i kontekst menuen vælg ’</w:t>
+            </w:r>
+            <w:proofErr w:type="spellStart"/>
+            <w:r>
+              <w:rPr>
+                <w:lang w:val="da-DK"/>
+              </w:rPr>
+              <w:t>Copy</w:t>
+            </w:r>
+            <w:proofErr w:type="spellEnd"/>
+            <w:r>
+              <w:rPr>
+                <w:lang w:val="da-DK"/>
+              </w:rPr>
+              <w:t xml:space="preserve"> Field’</w:t>
+            </w:r>
+          </w:p>
+          <w:p>
+            <w:pPr>
+              <w:rPr>
+                <w:lang w:val="da-DK"/>
+              </w:rPr>
+            </w:pPr>
+          </w:p>
+          <w:p>
+            <w:pPr>
+              <w:rPr>
+                <w:lang w:val="da-DK"/>
+              </w:rPr>
+            </w:pPr>
+            <w:proofErr w:type="spellStart"/>
+            <w:r>
+              <w:rPr>
+                <w:lang w:val="da-DK"/>
+              </w:rPr>
+              <w:t>Paste</w:t>
+            </w:r>
+            <w:proofErr w:type="spellEnd"/>
+            <w:r>
+              <w:rPr>
+                <w:lang w:val="da-DK"/>
+              </w:rPr>
+              <w:t xml:space="preserve"> indholdet til et nyt SQL Command vindue </w:t>
             </w:r>
           </w:p>
           <w:p>
@@ -6907,8 +9344,13 @@
             <w:r>
               <w:t xml:space="preserve">Check </w:t>
             </w:r>
-            <w:r>
-              <w:t>cars_stage.tfm_sp_american_cars definition</w:t>
+            <w:proofErr w:type="spellStart"/>
+            <w:r>
+              <w:t>cars_stage.tfm_sp_american_cars</w:t>
+            </w:r>
+            <w:proofErr w:type="spellEnd"/>
+            <w:r>
+              <w:t xml:space="preserve"> definition</w:t>
             </w:r>
           </w:p>
         </w:tc>
@@ -6976,7 +9418,7 @@
           <w:lang w:val="da-DK"/>
         </w:rPr>
       </w:pPr>
-      <w:bookmarkStart w:id="11" w:name="_Toc101136948"/>
+      <w:bookmarkStart w:id="12" w:name="_Toc101136948"/>
       <w:r>
         <w:rPr>
           <w:lang w:val="da-DK"/>
@@ -6987,9 +9429,31 @@
         <w:rPr>
           <w:lang w:val="da-DK"/>
         </w:rPr>
-        <w:t xml:space="preserve"> om replika et BI udviklingsflow</w:t>
-      </w:r>
-      <w:bookmarkEnd w:id="11"/>
+        <w:t xml:space="preserve"> om </w:t>
+      </w:r>
+      <w:proofErr w:type="spellStart"/>
+      <w:r>
+        <w:rPr>
+          <w:lang w:val="da-DK"/>
+        </w:rPr>
+        <w:t>replika</w:t>
+      </w:r>
+      <w:proofErr w:type="spellEnd"/>
+      <w:r>
+        <w:rPr>
+          <w:lang w:val="da-DK"/>
+        </w:rPr>
+        <w:t xml:space="preserve"> et BI </w:t>
+      </w:r>
+      <w:proofErr w:type="spellStart"/>
+      <w:r>
+        <w:rPr>
+          <w:lang w:val="da-DK"/>
+        </w:rPr>
+        <w:t>udviklingsflow</w:t>
+      </w:r>
+      <w:bookmarkEnd w:id="12"/>
+      <w:proofErr w:type="spellEnd"/>
       <w:r>
         <w:rPr>
           <w:lang w:val="da-DK"/>
@@ -7007,7 +9471,21 @@
         <w:rPr>
           <w:lang w:val="da-DK"/>
         </w:rPr>
-        <w:t>Der mangler mange ting endnu før vi kan sige at vi har det fulde featuresæt som er nødvendigt i et produktionsklar BI rådata lag.</w:t>
+        <w:t xml:space="preserve">Der mangler mange ting endnu før vi kan sige at vi har det fulde featuresæt som er nødvendigt i et produktionsklar BI </w:t>
+      </w:r>
+      <w:proofErr w:type="spellStart"/>
+      <w:r>
+        <w:rPr>
+          <w:lang w:val="da-DK"/>
+        </w:rPr>
+        <w:t>rådata</w:t>
+      </w:r>
+      <w:proofErr w:type="spellEnd"/>
+      <w:r>
+        <w:rPr>
+          <w:lang w:val="da-DK"/>
+        </w:rPr>
+        <w:t xml:space="preserve"> lag.</w:t>
       </w:r>
     </w:p>
     <w:p>
@@ -7025,7 +9503,49 @@
         <w:rPr>
           <w:lang w:val="da-DK"/>
         </w:rPr>
-        <w:t>I alle sp’er der afvikles automatiseret, skal der laves try- catch og logges i en fejldatabase, måske er dette et domæne helt for sig selv, og kalder på oprettelse af en egentlig system database</w:t>
+        <w:t xml:space="preserve">I alle </w:t>
+      </w:r>
+      <w:proofErr w:type="spellStart"/>
+      <w:r>
+        <w:rPr>
+          <w:lang w:val="da-DK"/>
+        </w:rPr>
+        <w:t>sp’er</w:t>
+      </w:r>
+      <w:proofErr w:type="spellEnd"/>
+      <w:r>
+        <w:rPr>
+          <w:lang w:val="da-DK"/>
+        </w:rPr>
+        <w:t xml:space="preserve"> der afvikles automatiseret, skal der laves </w:t>
+      </w:r>
+      <w:proofErr w:type="spellStart"/>
+      <w:r>
+        <w:rPr>
+          <w:lang w:val="da-DK"/>
+        </w:rPr>
+        <w:t>try</w:t>
+      </w:r>
+      <w:proofErr w:type="spellEnd"/>
+      <w:r>
+        <w:rPr>
+          <w:lang w:val="da-DK"/>
+        </w:rPr>
+        <w:t xml:space="preserve">- </w:t>
+      </w:r>
+      <w:proofErr w:type="spellStart"/>
+      <w:r>
+        <w:rPr>
+          <w:lang w:val="da-DK"/>
+        </w:rPr>
+        <w:t>catch</w:t>
+      </w:r>
+      <w:proofErr w:type="spellEnd"/>
+      <w:r>
+        <w:rPr>
+          <w:lang w:val="da-DK"/>
+        </w:rPr>
+        <w:t xml:space="preserve"> og logges i en fejldatabase, måske er dette et domæne helt for sig selv, og kalder på oprettelse af en egentlig system database</w:t>
       </w:r>
     </w:p>
     <w:p>
@@ -7044,7 +9564,21 @@
           <w:lang w:val="da-DK"/>
         </w:rPr>
         <w:lastRenderedPageBreak/>
-        <w:t>Vi har slet ikke favnet batch begrebet, som er nødvendigt når vi regelmæssigt importere data. Formålet er at danne historiske data, og det når vi ikke i denne replika, der kun håndtere en enkelt import.</w:t>
+        <w:t xml:space="preserve">Vi har slet ikke favnet batch begrebet, som er nødvendigt når vi regelmæssigt importere data. Formålet er at danne historiske data, og det når vi ikke i denne </w:t>
+      </w:r>
+      <w:proofErr w:type="spellStart"/>
+      <w:r>
+        <w:rPr>
+          <w:lang w:val="da-DK"/>
+        </w:rPr>
+        <w:t>replika</w:t>
+      </w:r>
+      <w:proofErr w:type="spellEnd"/>
+      <w:r>
+        <w:rPr>
+          <w:lang w:val="da-DK"/>
+        </w:rPr>
+        <w:t>, der kun håndtere en enkelt import.</w:t>
       </w:r>
     </w:p>
     <w:p>
@@ -7062,7 +9596,35 @@
         <w:rPr>
           <w:lang w:val="da-DK"/>
         </w:rPr>
-        <w:t>Historiske data dannes typisk i en merge mellem dat tabellen og vores eksisterende billede af hvad vi fandt sidste gang vi aflæste on-line.</w:t>
+        <w:t xml:space="preserve">Historiske data dannes typisk i en </w:t>
+      </w:r>
+      <w:proofErr w:type="spellStart"/>
+      <w:r>
+        <w:rPr>
+          <w:lang w:val="da-DK"/>
+        </w:rPr>
+        <w:t>merge</w:t>
+      </w:r>
+      <w:proofErr w:type="spellEnd"/>
+      <w:r>
+        <w:rPr>
+          <w:lang w:val="da-DK"/>
+        </w:rPr>
+        <w:t xml:space="preserve"> mellem dat tabellen og vores eksisterende billede af hvad vi fandt sidste gang vi aflæste </w:t>
+      </w:r>
+      <w:proofErr w:type="spellStart"/>
+      <w:r>
+        <w:rPr>
+          <w:lang w:val="da-DK"/>
+        </w:rPr>
+        <w:t>on-line</w:t>
+      </w:r>
+      <w:proofErr w:type="spellEnd"/>
+      <w:r>
+        <w:rPr>
+          <w:lang w:val="da-DK"/>
+        </w:rPr>
+        <w:t>.</w:t>
       </w:r>
       <w:r>
         <w:rPr>
@@ -7078,14 +9640,28 @@
           <w:lang w:val="da-DK"/>
         </w:rPr>
       </w:pPr>
-      <w:bookmarkStart w:id="12" w:name="_Toc101136949"/>
-      <w:r>
-        <w:rPr>
-          <w:lang w:val="da-DK"/>
-        </w:rPr>
-        <w:t>Afprøvning: Rådata ETL</w:t>
-      </w:r>
-      <w:bookmarkEnd w:id="12"/>
+      <w:bookmarkStart w:id="13" w:name="_Toc101136949"/>
+      <w:r>
+        <w:rPr>
+          <w:lang w:val="da-DK"/>
+        </w:rPr>
+        <w:t xml:space="preserve">Afprøvning: </w:t>
+      </w:r>
+      <w:proofErr w:type="spellStart"/>
+      <w:r>
+        <w:rPr>
+          <w:lang w:val="da-DK"/>
+        </w:rPr>
+        <w:t>Rådata</w:t>
+      </w:r>
+      <w:proofErr w:type="spellEnd"/>
+      <w:r>
+        <w:rPr>
+          <w:lang w:val="da-DK"/>
+        </w:rPr>
+        <w:t xml:space="preserve"> ETL</w:t>
+      </w:r>
+      <w:bookmarkEnd w:id="13"/>
     </w:p>
     <w:p>
       <w:pPr>
@@ -7097,7 +9673,21 @@
         <w:rPr>
           <w:lang w:val="da-DK"/>
         </w:rPr>
-        <w:t>Vi nåede endeligt til at skulle afprøve vores transform load.</w:t>
+        <w:t xml:space="preserve">Vi nåede endeligt til at skulle afprøve vores </w:t>
+      </w:r>
+      <w:proofErr w:type="spellStart"/>
+      <w:r>
+        <w:rPr>
+          <w:lang w:val="da-DK"/>
+        </w:rPr>
+        <w:t>transform</w:t>
+      </w:r>
+      <w:proofErr w:type="spellEnd"/>
+      <w:r>
+        <w:rPr>
+          <w:lang w:val="da-DK"/>
+        </w:rPr>
+        <w:t xml:space="preserve"> load.</w:t>
       </w:r>
     </w:p>
     <w:tbl>
@@ -7126,8 +9716,17 @@
                 <w:b/>
                 <w:lang w:val="da-DK"/>
               </w:rPr>
-              <w:t>2. Transform</w:t>
-            </w:r>
+              <w:t xml:space="preserve">2. </w:t>
+            </w:r>
+            <w:proofErr w:type="spellStart"/>
+            <w:r>
+              <w:rPr>
+                <w:b/>
+                <w:lang w:val="da-DK"/>
+              </w:rPr>
+              <w:t>Transform</w:t>
+            </w:r>
+            <w:proofErr w:type="spellEnd"/>
           </w:p>
           <w:p>
             <w:pPr>
@@ -7151,7 +9750,14 @@
               <w:rPr>
                 <w:lang w:val="da-DK"/>
               </w:rPr>
-              <w:t>kører en extra</w:t>
+              <w:t xml:space="preserve">kører en </w:t>
+            </w:r>
+            <w:proofErr w:type="spellStart"/>
+            <w:r>
+              <w:rPr>
+                <w:lang w:val="da-DK"/>
+              </w:rPr>
+              <w:t>extra</w:t>
             </w:r>
             <w:r>
               <w:rPr>
@@ -7165,6 +9771,7 @@
               </w:rPr>
               <w:t>t</w:t>
             </w:r>
+            <w:proofErr w:type="spellEnd"/>
             <w:r>
               <w:rPr>
                 <w:lang w:val="da-DK"/>
@@ -7175,8 +9782,16 @@
               <w:rPr>
                 <w:lang w:val="da-DK"/>
               </w:rPr>
-              <w:t xml:space="preserve"> transform</w:t>
-            </w:r>
+              <w:t xml:space="preserve"> </w:t>
+            </w:r>
+            <w:proofErr w:type="spellStart"/>
+            <w:r>
+              <w:rPr>
+                <w:lang w:val="da-DK"/>
+              </w:rPr>
+              <w:t>transform</w:t>
+            </w:r>
+            <w:proofErr w:type="spellEnd"/>
             <w:r>
               <w:rPr>
                 <w:lang w:val="da-DK"/>
@@ -7234,7 +9849,21 @@
               <w:rPr>
                 <w:i/>
               </w:rPr>
-              <w:t>call cars_stage.tfm_sp_american_cars()</w:t>
+              <w:t xml:space="preserve">call </w:t>
+            </w:r>
+            <w:proofErr w:type="spellStart"/>
+            <w:r>
+              <w:rPr>
+                <w:i/>
+              </w:rPr>
+              <w:t>cars_stage.tfm_sp_american_cars</w:t>
+            </w:r>
+            <w:proofErr w:type="spellEnd"/>
+            <w:r>
+              <w:rPr>
+                <w:i/>
+              </w:rPr>
+              <w:t>()</w:t>
             </w:r>
           </w:p>
           <w:p/>
@@ -7295,16 +9924,31 @@
           </w:tcPr>
           <w:p>
             <w:r>
-              <w:t>Check data i tabellen</w:t>
-            </w:r>
-          </w:p>
-          <w:p>
+              <w:t xml:space="preserve">Check data </w:t>
+            </w:r>
+            <w:proofErr w:type="spellStart"/>
+            <w:r>
+              <w:t>i</w:t>
+            </w:r>
+            <w:proofErr w:type="spellEnd"/>
+            <w:r>
+              <w:t xml:space="preserve"> </w:t>
+            </w:r>
+            <w:proofErr w:type="spellStart"/>
+            <w:r>
+              <w:t>tabellen</w:t>
+            </w:r>
+            <w:proofErr w:type="spellEnd"/>
+          </w:p>
+          <w:p>
+            <w:proofErr w:type="spellStart"/>
             <w:r>
               <w:t>Cars_stage</w:t>
             </w:r>
             <w:r>
               <w:t>.dat_american_cars</w:t>
             </w:r>
+            <w:proofErr w:type="spellEnd"/>
           </w:p>
         </w:tc>
         <w:tc>
@@ -7321,7 +9965,21 @@
               <w:rPr>
                 <w:i/>
               </w:rPr>
-              <w:t>SELECT * FROM cars_stage.dat_american_cars;</w:t>
+              <w:t xml:space="preserve">SELECT * FROM </w:t>
+            </w:r>
+            <w:proofErr w:type="spellStart"/>
+            <w:r>
+              <w:rPr>
+                <w:i/>
+              </w:rPr>
+              <w:t>cars_stage.dat_american_cars</w:t>
+            </w:r>
+            <w:proofErr w:type="spellEnd"/>
+            <w:r>
+              <w:rPr>
+                <w:i/>
+              </w:rPr>
+              <w:t>;</w:t>
             </w:r>
           </w:p>
           <w:p>
@@ -7389,8 +10047,30 @@
               <w:rPr>
                 <w:lang w:val="da-DK"/>
               </w:rPr>
-              <w:t>Og dermed  blev vi færdige med denne del af vores mainflow</w:t>
-            </w:r>
+              <w:t xml:space="preserve">Og </w:t>
+            </w:r>
+            <w:proofErr w:type="gramStart"/>
+            <w:r>
+              <w:rPr>
+                <w:lang w:val="da-DK"/>
+              </w:rPr>
+              <w:t>dermed  blev</w:t>
+            </w:r>
+            <w:proofErr w:type="gramEnd"/>
+            <w:r>
+              <w:rPr>
+                <w:lang w:val="da-DK"/>
+              </w:rPr>
+              <w:t xml:space="preserve"> vi færdige med denne del af vores </w:t>
+            </w:r>
+            <w:proofErr w:type="spellStart"/>
+            <w:r>
+              <w:rPr>
+                <w:lang w:val="da-DK"/>
+              </w:rPr>
+              <w:t>mainflow</w:t>
+            </w:r>
+            <w:proofErr w:type="spellEnd"/>
           </w:p>
           <w:p>
             <w:pPr>
@@ -7473,8 +10153,6 @@
                 </wp:anchor>
               </w:drawing>
             </w:r>
-            <w:bookmarkStart w:id="13" w:name="_GoBack"/>
-            <w:bookmarkEnd w:id="13"/>
           </w:p>
         </w:tc>
       </w:tr>
@@ -7562,7 +10240,15 @@
           <w:fldChar w:fldCharType="end"/>
         </w:r>
         <w:r>
-          <w:t xml:space="preserve"> af </w:t>
+          <w:t xml:space="preserve"> </w:t>
+        </w:r>
+        <w:proofErr w:type="spellStart"/>
+        <w:r>
+          <w:t>af</w:t>
+        </w:r>
+        <w:proofErr w:type="spellEnd"/>
+        <w:r>
+          <w:t xml:space="preserve"> </w:t>
         </w:r>
         <w:fldSimple w:instr=" NUMPAGES   \* MERGEFORMAT ">
           <w:r>
@@ -7625,10 +10311,38 @@
       <w:jc w:val="center"/>
     </w:pPr>
     <w:bookmarkStart w:id="14" w:name="_Toc100778590"/>
+    <w:proofErr w:type="spellStart"/>
     <w:r>
-      <w:t>Screnscraping data, etl og normalisering</w:t>
+      <w:t>Screnscraping</w:t>
+    </w:r>
+    <w:proofErr w:type="spellEnd"/>
+    <w:r>
+      <w:t xml:space="preserve"> data, </w:t>
+    </w:r>
+    <w:proofErr w:type="spellStart"/>
+    <w:r>
+      <w:t>etl</w:t>
+    </w:r>
+    <w:proofErr w:type="spellEnd"/>
+    <w:r>
+      <w:t xml:space="preserve"> </w:t>
+    </w:r>
+    <w:proofErr w:type="spellStart"/>
+    <w:proofErr w:type="gramStart"/>
+    <w:r>
+      <w:t>og</w:t>
+    </w:r>
+    <w:proofErr w:type="spellEnd"/>
+    <w:proofErr w:type="gramEnd"/>
+    <w:r>
+      <w:t xml:space="preserve"> </w:t>
+    </w:r>
+    <w:proofErr w:type="spellStart"/>
+    <w:r>
+      <w:t>normalisering</w:t>
     </w:r>
     <w:bookmarkEnd w:id="14"/>
+    <w:proofErr w:type="spellEnd"/>
   </w:p>
 </w:hdr>
 </file>
@@ -9167,7 +11881,7 @@
 </file>
 
 <file path=customXml/itemProps1.xml><?xml version="1.0" encoding="utf-8"?>
-<ds:datastoreItem xmlns:ds="http://schemas.openxmlformats.org/officeDocument/2006/customXml" ds:itemID="{A866C88D-44D1-47A4-B2C6-BBEF51CFE5CC}">
+<ds:datastoreItem xmlns:ds="http://schemas.openxmlformats.org/officeDocument/2006/customXml" ds:itemID="{594063D4-CCA3-40C5-8C9B-62FC4207B420}">
   <ds:schemaRefs>
     <ds:schemaRef ds:uri="http://schemas.openxmlformats.org/officeDocument/2006/bibliography"/>
   </ds:schemaRefs>

</xml_diff>